<commit_message>
avance dans le rapport
</commit_message>
<xml_diff>
--- a/CAHIER DE CHARGE.docx
+++ b/CAHIER DE CHARGE.docx
@@ -14,7 +14,19 @@
           <w:u w:val="single"/>
         </w:rPr>
       </w:pPr>
-      <w:r>
+    </w:p>
+    <w:p>
+      <w:r>
+        <w:t>CONCEPTION ET REALISATION D’UNE APPLICATION MOBILE D’ACHAT DE TICKET D’ACCES D’UNE FOIRE : CAS DU MARCHÉ DE NÖEL DE DOUALA</w:t>
+      </w:r>
+    </w:p>
+    <w:p>
+      <w:r>
+        <w:t>Page de garde</w:t>
+      </w:r>
+    </w:p>
+    <w:p>
+      <w:pPr>
         <w:rPr>
           <w:rFonts w:ascii="Times New Roman" w:hAnsi="Times New Roman" w:cs="Times New Roman"/>
           <w:color w:val="4472C4" w:themeColor="accent1"/>
@@ -22,8 +34,7 @@
           <w:szCs w:val="36"/>
           <w:u w:val="single"/>
         </w:rPr>
-        <w:t>CONCEPTION ET REALISATION D’UNE APLICATION MULTIPLATEFOME D’ACHAT DE TICKET DE FOIRE</w:t>
-      </w:r>
+      </w:pPr>
       <w:r>
         <w:rPr>
           <w:rFonts w:ascii="Times New Roman" w:hAnsi="Times New Roman" w:cs="Times New Roman"/>
@@ -32,7 +43,7 @@
           <w:szCs w:val="36"/>
           <w:u w:val="single"/>
         </w:rPr>
-        <w:t> : CAS DU MARCHE DE NOEL</w:t>
+        <w:br w:type="page"/>
       </w:r>
     </w:p>
     <w:p>
@@ -49,7 +60,6 @@
     </w:p>
     <w:p>
       <w:pPr>
-        <w:jc w:val="center"/>
         <w:rPr>
           <w:rFonts w:ascii="Times New Roman" w:hAnsi="Times New Roman" w:cs="Times New Roman"/>
           <w:color w:val="4472C4" w:themeColor="accent1"/>
@@ -61,6 +71,33 @@
     </w:p>
     <w:p>
       <w:pPr>
+        <w:pStyle w:val="Titre1"/>
+        <w:jc w:val="center"/>
+        <w:rPr>
+          <w:rFonts w:ascii="Times New Roman" w:hAnsi="Times New Roman" w:cs="Times New Roman"/>
+          <w:color w:val="4472C4" w:themeColor="accent1"/>
+          <w:sz w:val="40"/>
+          <w:szCs w:val="40"/>
+        </w:rPr>
+      </w:pPr>
+      <w:bookmarkStart w:id="0" w:name="_Toc141522287"/>
+      <w:bookmarkStart w:id="1" w:name="_Toc141525241"/>
+      <w:bookmarkStart w:id="2" w:name="_Toc141526671"/>
+      <w:r>
+        <w:rPr>
+          <w:rFonts w:ascii="Times New Roman" w:hAnsi="Times New Roman" w:cs="Times New Roman"/>
+          <w:color w:val="4472C4" w:themeColor="accent1"/>
+          <w:sz w:val="40"/>
+          <w:szCs w:val="40"/>
+        </w:rPr>
+        <w:t>DEDICACE</w:t>
+      </w:r>
+      <w:bookmarkEnd w:id="0"/>
+      <w:bookmarkEnd w:id="1"/>
+      <w:bookmarkEnd w:id="2"/>
+    </w:p>
+    <w:p>
+      <w:pPr>
         <w:jc w:val="center"/>
         <w:rPr>
           <w:rFonts w:ascii="Times New Roman" w:hAnsi="Times New Roman" w:cs="Times New Roman"/>
@@ -94,263 +131,19 @@
           <w:u w:val="single"/>
         </w:rPr>
       </w:pPr>
-    </w:p>
-    <w:p>
-      <w:pPr>
-        <w:jc w:val="center"/>
-        <w:rPr>
-          <w:rFonts w:ascii="Times New Roman" w:hAnsi="Times New Roman" w:cs="Times New Roman"/>
+      <w:r>
+        <w:rPr>
+          <w:rFonts w:ascii="Times New Roman" w:hAnsi="Times New Roman" w:cs="Times New Roman"/>
+          <w:noProof/>
           <w:color w:val="4472C4" w:themeColor="accent1"/>
           <w:sz w:val="36"/>
           <w:szCs w:val="36"/>
           <w:u w:val="single"/>
         </w:rPr>
-      </w:pPr>
-    </w:p>
-    <w:p>
-      <w:pPr>
-        <w:jc w:val="center"/>
-        <w:rPr>
-          <w:rFonts w:ascii="Times New Roman" w:hAnsi="Times New Roman" w:cs="Times New Roman"/>
-          <w:color w:val="4472C4" w:themeColor="accent1"/>
-          <w:sz w:val="36"/>
-          <w:szCs w:val="36"/>
-          <w:u w:val="single"/>
-        </w:rPr>
-      </w:pPr>
-    </w:p>
-    <w:p>
-      <w:pPr>
-        <w:jc w:val="center"/>
-        <w:rPr>
-          <w:rFonts w:ascii="Times New Roman" w:hAnsi="Times New Roman" w:cs="Times New Roman"/>
-          <w:color w:val="4472C4" w:themeColor="accent1"/>
-          <w:sz w:val="36"/>
-          <w:szCs w:val="36"/>
-          <w:u w:val="single"/>
-        </w:rPr>
-      </w:pPr>
-    </w:p>
-    <w:p>
-      <w:pPr>
-        <w:jc w:val="center"/>
-        <w:rPr>
-          <w:rFonts w:ascii="Times New Roman" w:hAnsi="Times New Roman" w:cs="Times New Roman"/>
-          <w:color w:val="4472C4" w:themeColor="accent1"/>
-          <w:sz w:val="36"/>
-          <w:szCs w:val="36"/>
-          <w:u w:val="single"/>
-        </w:rPr>
-      </w:pPr>
-    </w:p>
-    <w:p>
-      <w:pPr>
-        <w:jc w:val="center"/>
-        <w:rPr>
-          <w:rFonts w:ascii="Times New Roman" w:hAnsi="Times New Roman" w:cs="Times New Roman"/>
-          <w:color w:val="4472C4" w:themeColor="accent1"/>
-          <w:sz w:val="36"/>
-          <w:szCs w:val="36"/>
-          <w:u w:val="single"/>
-        </w:rPr>
-      </w:pPr>
-    </w:p>
-    <w:p>
-      <w:pPr>
-        <w:jc w:val="center"/>
-        <w:rPr>
-          <w:rFonts w:ascii="Times New Roman" w:hAnsi="Times New Roman" w:cs="Times New Roman"/>
-          <w:color w:val="4472C4" w:themeColor="accent1"/>
-          <w:sz w:val="36"/>
-          <w:szCs w:val="36"/>
-          <w:u w:val="single"/>
-        </w:rPr>
-      </w:pPr>
-    </w:p>
-    <w:p>
-      <w:pPr>
-        <w:jc w:val="center"/>
-        <w:rPr>
-          <w:rFonts w:ascii="Times New Roman" w:hAnsi="Times New Roman" w:cs="Times New Roman"/>
-          <w:color w:val="4472C4" w:themeColor="accent1"/>
-          <w:sz w:val="36"/>
-          <w:szCs w:val="36"/>
-          <w:u w:val="single"/>
-        </w:rPr>
-      </w:pPr>
-    </w:p>
-    <w:p>
-      <w:pPr>
-        <w:jc w:val="center"/>
-        <w:rPr>
-          <w:rFonts w:ascii="Times New Roman" w:hAnsi="Times New Roman" w:cs="Times New Roman"/>
-          <w:color w:val="4472C4" w:themeColor="accent1"/>
-          <w:sz w:val="36"/>
-          <w:szCs w:val="36"/>
-          <w:u w:val="single"/>
-        </w:rPr>
-      </w:pPr>
-    </w:p>
-    <w:p>
-      <w:pPr>
-        <w:jc w:val="center"/>
-        <w:rPr>
-          <w:rFonts w:ascii="Times New Roman" w:hAnsi="Times New Roman" w:cs="Times New Roman"/>
-          <w:color w:val="4472C4" w:themeColor="accent1"/>
-          <w:sz w:val="36"/>
-          <w:szCs w:val="36"/>
-          <w:u w:val="single"/>
-        </w:rPr>
-      </w:pPr>
-    </w:p>
-    <w:p>
-      <w:pPr>
-        <w:jc w:val="center"/>
-        <w:rPr>
-          <w:rFonts w:ascii="Times New Roman" w:hAnsi="Times New Roman" w:cs="Times New Roman"/>
-          <w:color w:val="4472C4" w:themeColor="accent1"/>
-          <w:sz w:val="36"/>
-          <w:szCs w:val="36"/>
-          <w:u w:val="single"/>
-        </w:rPr>
-      </w:pPr>
-    </w:p>
-    <w:p>
-      <w:pPr>
-        <w:jc w:val="center"/>
-        <w:rPr>
-          <w:rFonts w:ascii="Times New Roman" w:hAnsi="Times New Roman" w:cs="Times New Roman"/>
-          <w:color w:val="4472C4" w:themeColor="accent1"/>
-          <w:sz w:val="36"/>
-          <w:szCs w:val="36"/>
-          <w:u w:val="single"/>
-        </w:rPr>
-      </w:pPr>
-    </w:p>
-    <w:p>
-      <w:pPr>
-        <w:jc w:val="center"/>
-        <w:rPr>
-          <w:rFonts w:ascii="Times New Roman" w:hAnsi="Times New Roman" w:cs="Times New Roman"/>
-          <w:color w:val="4472C4" w:themeColor="accent1"/>
-          <w:sz w:val="36"/>
-          <w:szCs w:val="36"/>
-          <w:u w:val="single"/>
-        </w:rPr>
-      </w:pPr>
-    </w:p>
-    <w:p>
-      <w:pPr>
-        <w:jc w:val="center"/>
-        <w:rPr>
-          <w:rFonts w:ascii="Times New Roman" w:hAnsi="Times New Roman" w:cs="Times New Roman"/>
-          <w:color w:val="4472C4" w:themeColor="accent1"/>
-          <w:sz w:val="36"/>
-          <w:szCs w:val="36"/>
-          <w:u w:val="single"/>
-        </w:rPr>
-      </w:pPr>
-    </w:p>
-    <w:p>
-      <w:pPr>
-        <w:jc w:val="center"/>
-        <w:rPr>
-          <w:rFonts w:ascii="Times New Roman" w:hAnsi="Times New Roman" w:cs="Times New Roman"/>
-          <w:color w:val="4472C4" w:themeColor="accent1"/>
-          <w:sz w:val="36"/>
-          <w:szCs w:val="36"/>
-          <w:u w:val="single"/>
-        </w:rPr>
-      </w:pPr>
-    </w:p>
-    <w:p>
-      <w:pPr>
-        <w:jc w:val="center"/>
-        <w:rPr>
-          <w:rFonts w:ascii="Times New Roman" w:hAnsi="Times New Roman" w:cs="Times New Roman"/>
-          <w:color w:val="4472C4" w:themeColor="accent1"/>
-          <w:sz w:val="36"/>
-          <w:szCs w:val="36"/>
-          <w:u w:val="single"/>
-        </w:rPr>
-      </w:pPr>
-    </w:p>
-    <w:p>
-      <w:pPr>
-        <w:pStyle w:val="Titre1"/>
-        <w:jc w:val="center"/>
-        <w:rPr>
-          <w:rFonts w:ascii="Times New Roman" w:hAnsi="Times New Roman" w:cs="Times New Roman"/>
-          <w:color w:val="4472C4" w:themeColor="accent1"/>
-          <w:sz w:val="40"/>
-          <w:szCs w:val="40"/>
-        </w:rPr>
-      </w:pPr>
-      <w:bookmarkStart w:id="0" w:name="_Toc141522287"/>
-      <w:bookmarkStart w:id="1" w:name="_Toc141525241"/>
-      <w:bookmarkStart w:id="2" w:name="_Toc141526671"/>
-      <w:r>
-        <w:rPr>
-          <w:rFonts w:ascii="Times New Roman" w:hAnsi="Times New Roman" w:cs="Times New Roman"/>
-          <w:color w:val="4472C4" w:themeColor="accent1"/>
-          <w:sz w:val="40"/>
-          <w:szCs w:val="40"/>
-        </w:rPr>
-        <w:lastRenderedPageBreak/>
-        <w:t>DEDICACE</w:t>
-      </w:r>
-      <w:bookmarkEnd w:id="0"/>
-      <w:bookmarkEnd w:id="1"/>
-      <w:bookmarkEnd w:id="2"/>
-    </w:p>
-    <w:p>
-      <w:pPr>
-        <w:jc w:val="center"/>
-        <w:rPr>
-          <w:rFonts w:ascii="Times New Roman" w:hAnsi="Times New Roman" w:cs="Times New Roman"/>
-          <w:color w:val="4472C4" w:themeColor="accent1"/>
-          <w:sz w:val="36"/>
-          <w:szCs w:val="36"/>
-          <w:u w:val="single"/>
-        </w:rPr>
-      </w:pPr>
-    </w:p>
-    <w:p>
-      <w:pPr>
-        <w:jc w:val="center"/>
-        <w:rPr>
-          <w:rFonts w:ascii="Times New Roman" w:hAnsi="Times New Roman" w:cs="Times New Roman"/>
-          <w:color w:val="4472C4" w:themeColor="accent1"/>
-          <w:sz w:val="36"/>
-          <w:szCs w:val="36"/>
-          <w:u w:val="single"/>
-        </w:rPr>
-      </w:pPr>
-    </w:p>
-    <w:p>
-      <w:pPr>
-        <w:jc w:val="center"/>
-        <w:rPr>
-          <w:rFonts w:ascii="Times New Roman" w:hAnsi="Times New Roman" w:cs="Times New Roman"/>
-          <w:color w:val="4472C4" w:themeColor="accent1"/>
-          <w:sz w:val="36"/>
-          <w:szCs w:val="36"/>
-          <w:u w:val="single"/>
-        </w:rPr>
-      </w:pPr>
-      <w:r>
-        <w:rPr>
-          <w:rFonts w:ascii="Times New Roman" w:hAnsi="Times New Roman" w:cs="Times New Roman"/>
-          <w:noProof/>
-          <w:color w:val="4472C4" w:themeColor="accent1"/>
-          <w:sz w:val="36"/>
-          <w:szCs w:val="36"/>
-          <w:u w:val="single"/>
-        </w:rPr>
         <mc:AlternateContent>
           <mc:Choice Requires="wps">
             <w:drawing>
-              <wp:anchor distT="0" distB="0" distL="114300" distR="114300" simplePos="0" relativeHeight="251704320" behindDoc="0" locked="0" layoutInCell="1" allowOverlap="1" wp14:anchorId="4B937ECD" wp14:editId="1255E5D8">
+              <wp:anchor distT="0" distB="0" distL="114300" distR="114300" simplePos="0" relativeHeight="251704320" behindDoc="0" locked="0" layoutInCell="1" allowOverlap="1" wp14:anchorId="4B937ECD" wp14:editId="705EC4C2">
                 <wp:simplePos x="0" y="0"/>
                 <wp:positionH relativeFrom="margin">
                   <wp:align>center</wp:align>
@@ -926,31 +719,7 @@
           <w:sz w:val="24"/>
           <w:szCs w:val="24"/>
         </w:rPr>
-        <w:t xml:space="preserve"> </w:t>
-      </w:r>
-      <w:r>
-        <w:rPr>
-          <w:rFonts w:ascii="Times New Roman" w:hAnsi="Times New Roman" w:cs="Times New Roman"/>
-          <w:sz w:val="24"/>
-          <w:szCs w:val="24"/>
-        </w:rPr>
-        <w:t xml:space="preserve">mes encadreurs professionnels et pour tous </w:t>
-      </w:r>
-      <w:r>
-        <w:rPr>
-          <w:rFonts w:ascii="Times New Roman" w:hAnsi="Times New Roman" w:cs="Times New Roman"/>
-          <w:sz w:val="24"/>
-          <w:szCs w:val="24"/>
-        </w:rPr>
-        <w:t>leurs conseils</w:t>
-      </w:r>
-      <w:r>
-        <w:rPr>
-          <w:rFonts w:ascii="Times New Roman" w:hAnsi="Times New Roman" w:cs="Times New Roman"/>
-          <w:sz w:val="24"/>
-          <w:szCs w:val="24"/>
-        </w:rPr>
-        <w:t xml:space="preserve"> et leurs disponibilités</w:t>
+        <w:t xml:space="preserve"> mes encadreurs professionnels et pour tous leurs conseils et leurs disponibilités</w:t>
       </w:r>
       <w:r>
         <w:rPr>
@@ -1017,15 +786,7 @@
           <w:sz w:val="24"/>
           <w:szCs w:val="24"/>
         </w:rPr>
-        <w:t xml:space="preserve">, </w:t>
-      </w:r>
-      <w:r>
-        <w:rPr>
-          <w:rFonts w:ascii="Times New Roman" w:hAnsi="Times New Roman" w:cs="Times New Roman"/>
-          <w:sz w:val="24"/>
-          <w:szCs w:val="24"/>
-        </w:rPr>
-        <w:t xml:space="preserve">Encadrant Académique pour son suivi pendant cette période de stage ; </w:t>
+        <w:t xml:space="preserve">, Encadrant Académique pour son suivi pendant cette période de stage ; </w:t>
       </w:r>
       <w:r>
         <w:rPr>
@@ -1066,23 +827,7 @@
           <w:sz w:val="24"/>
           <w:szCs w:val="24"/>
         </w:rPr>
-        <w:t xml:space="preserve"> pour leur dévouement à nous transmettre les connaissances tant bien théoriques que pratiques</w:t>
-      </w:r>
-      <w:r>
-        <w:rPr>
-          <w:rFonts w:ascii="Times New Roman" w:hAnsi="Times New Roman" w:cs="Times New Roman"/>
-          <w:sz w:val="24"/>
-          <w:szCs w:val="24"/>
-        </w:rPr>
-        <w:t> ;</w:t>
-      </w:r>
-      <w:r>
-        <w:rPr>
-          <w:rFonts w:ascii="Times New Roman" w:hAnsi="Times New Roman" w:cs="Times New Roman"/>
-          <w:sz w:val="24"/>
-          <w:szCs w:val="24"/>
-        </w:rPr>
-        <w:t xml:space="preserve">  </w:t>
+        <w:t xml:space="preserve"> pour leur dévouement à nous transmettre les connaissances tant bien théoriques que pratiques ;  </w:t>
       </w:r>
     </w:p>
     <w:p>
@@ -1115,31 +860,7 @@
           <w:sz w:val="24"/>
           <w:szCs w:val="24"/>
         </w:rPr>
-        <w:t xml:space="preserve"> plus précisément mes parents</w:t>
-      </w:r>
-      <w:r>
-        <w:rPr>
-          <w:rFonts w:ascii="Times New Roman" w:hAnsi="Times New Roman" w:cs="Times New Roman"/>
-          <w:sz w:val="24"/>
-          <w:szCs w:val="24"/>
-        </w:rPr>
-        <w:t xml:space="preserve"> et mes tuteurs</w:t>
-      </w:r>
-      <w:r>
-        <w:rPr>
-          <w:rFonts w:ascii="Times New Roman" w:hAnsi="Times New Roman" w:cs="Times New Roman"/>
-          <w:sz w:val="24"/>
-          <w:szCs w:val="24"/>
-        </w:rPr>
-        <w:t xml:space="preserve"> ainsi que mes frères et sœurs pour le soutient infaillible à la fois moral et financier</w:t>
-      </w:r>
-      <w:r>
-        <w:rPr>
-          <w:rFonts w:ascii="Times New Roman" w:hAnsi="Times New Roman" w:cs="Times New Roman"/>
-          <w:sz w:val="24"/>
-          <w:szCs w:val="24"/>
-        </w:rPr>
-        <w:t> ;</w:t>
+        <w:t xml:space="preserve"> plus précisément mes parents et mes tuteurs ainsi que mes frères et sœurs pour le soutient infaillible à la fois moral et financier ;</w:t>
       </w:r>
     </w:p>
     <w:p>
@@ -1172,23 +893,7 @@
           <w:sz w:val="24"/>
           <w:szCs w:val="24"/>
         </w:rPr>
-        <w:t xml:space="preserve"> de promotion qui sont devenus pour moi comme une seconde famille</w:t>
-      </w:r>
-      <w:r>
-        <w:rPr>
-          <w:rFonts w:ascii="Times New Roman" w:hAnsi="Times New Roman" w:cs="Times New Roman"/>
-          <w:sz w:val="24"/>
-          <w:szCs w:val="24"/>
-        </w:rPr>
-        <w:t>.</w:t>
-      </w:r>
-      <w:r>
-        <w:rPr>
-          <w:rFonts w:ascii="Times New Roman" w:hAnsi="Times New Roman" w:cs="Times New Roman"/>
-          <w:sz w:val="24"/>
-          <w:szCs w:val="24"/>
-        </w:rPr>
-        <w:t xml:space="preserve"> </w:t>
+        <w:t xml:space="preserve"> de promotion qui sont devenus pour moi comme une seconde famille. </w:t>
       </w:r>
     </w:p>
     <w:p>
@@ -2215,106 +1920,102 @@
         <w:rPr>
           <w:rFonts w:cstheme="minorHAnsi"/>
         </w:rPr>
-        <w:t>…</w:t>
-      </w:r>
-      <w:proofErr w:type="gramStart"/>
-      <w:r>
+        <w:t>……….. 19</w:t>
+      </w:r>
+    </w:p>
+    <w:p>
+      <w:pPr>
         <w:rPr>
           <w:rFonts w:cstheme="minorHAnsi"/>
         </w:rPr>
-        <w:t>…….</w:t>
-      </w:r>
-      <w:proofErr w:type="gramEnd"/>
+      </w:pPr>
       <w:r>
         <w:rPr>
           <w:rFonts w:cstheme="minorHAnsi"/>
         </w:rPr>
-        <w:t>. 19</w:t>
-      </w:r>
-    </w:p>
-    <w:p>
-      <w:pPr>
+        <w:t xml:space="preserve">   SECTION I : CAHIER DE CHARGE………………………………………………………………………………………</w:t>
+      </w:r>
+      <w:r>
         <w:rPr>
           <w:rFonts w:cstheme="minorHAnsi"/>
         </w:rPr>
-      </w:pPr>
-      <w:r>
+        <w:t>……………. 20</w:t>
+      </w:r>
+    </w:p>
+    <w:p>
+      <w:pPr>
         <w:rPr>
           <w:rFonts w:cstheme="minorHAnsi"/>
         </w:rPr>
-        <w:t xml:space="preserve">   SECTION I : CAHIER DE CHARGE………………………………………………………………………………………</w:t>
-      </w:r>
+      </w:pPr>
       <w:r>
         <w:rPr>
           <w:rFonts w:cstheme="minorHAnsi"/>
         </w:rPr>
-        <w:t>……………. 20</w:t>
-      </w:r>
-    </w:p>
-    <w:p>
-      <w:pPr>
+        <w:t xml:space="preserve">   SECTION II : METHODOLOGIE……………………………………………………………………………………………</w:t>
+      </w:r>
+      <w:r>
         <w:rPr>
           <w:rFonts w:cstheme="minorHAnsi"/>
         </w:rPr>
-      </w:pPr>
-      <w:r>
+        <w:t>………….. 25</w:t>
+      </w:r>
+    </w:p>
+    <w:p>
+      <w:pPr>
         <w:rPr>
           <w:rFonts w:cstheme="minorHAnsi"/>
         </w:rPr>
-        <w:t xml:space="preserve">   SECTION II : METHODOLOGIE……………………………………………………………………………………………</w:t>
-      </w:r>
+      </w:pPr>
       <w:r>
         <w:rPr>
           <w:rFonts w:cstheme="minorHAnsi"/>
         </w:rPr>
-        <w:t>……</w:t>
-      </w:r>
-      <w:proofErr w:type="gramStart"/>
+        <w:t>CHAPITRE III : ANALYSE ET CONCEPTION DE LA SOLUTION …………………………………………………</w:t>
+      </w:r>
       <w:r>
         <w:rPr>
           <w:rFonts w:cstheme="minorHAnsi"/>
         </w:rPr>
-        <w:t>…….</w:t>
-      </w:r>
-      <w:proofErr w:type="gramEnd"/>
-      <w:r>
+        <w:t>………….. 27</w:t>
+      </w:r>
+    </w:p>
+    <w:p>
+      <w:pPr>
         <w:rPr>
           <w:rFonts w:cstheme="minorHAnsi"/>
         </w:rPr>
-        <w:t>. 25</w:t>
-      </w:r>
-    </w:p>
-    <w:p>
-      <w:pPr>
+      </w:pPr>
+      <w:r>
         <w:rPr>
           <w:rFonts w:cstheme="minorHAnsi"/>
         </w:rPr>
-      </w:pPr>
+        <w:t xml:space="preserve">   SECTION I : ANALYSE ………………………………………………………………………………………………………………</w:t>
+      </w:r>
       <w:r>
         <w:rPr>
           <w:rFonts w:cstheme="minorHAnsi"/>
         </w:rPr>
-        <w:t>CHAPITRE III : ANALYSE ET CONCEPTION DE LA SOLUTION …………………………………………………</w:t>
-      </w:r>
-      <w:r>
+        <w:t>……. 28</w:t>
+      </w:r>
+    </w:p>
+    <w:p>
+      <w:pPr>
         <w:rPr>
           <w:rFonts w:cstheme="minorHAnsi"/>
         </w:rPr>
-        <w:t>……</w:t>
-      </w:r>
-      <w:proofErr w:type="gramStart"/>
+      </w:pPr>
       <w:r>
         <w:rPr>
           <w:rFonts w:cstheme="minorHAnsi"/>
         </w:rPr>
-        <w:t>…….</w:t>
-      </w:r>
-      <w:proofErr w:type="gramEnd"/>
+        <w:t xml:space="preserve">   SECTION II : CONCEPTION……………………………………………………………………………………………………</w:t>
+      </w:r>
       <w:r>
         <w:rPr>
           <w:rFonts w:cstheme="minorHAnsi"/>
         </w:rPr>
-        <w:t>. 27</w:t>
+        <w:t>……….. 36</w:t>
       </w:r>
     </w:p>
     <w:p>
@@ -2327,13 +2028,13 @@
         <w:rPr>
           <w:rFonts w:cstheme="minorHAnsi"/>
         </w:rPr>
-        <w:t xml:space="preserve">   SECTION I : ANALYSE ………………………………………………………………………………………………………………</w:t>
+        <w:t>CHAPITRE IV : REALISATION ET DISCUCTION DE LA SOLUTION ……………………………………………</w:t>
       </w:r>
       <w:r>
         <w:rPr>
           <w:rFonts w:cstheme="minorHAnsi"/>
         </w:rPr>
-        <w:t>……. 28</w:t>
+        <w:t>………….. 39</w:t>
       </w:r>
     </w:p>
     <w:p>
@@ -2346,27 +2047,26 @@
         <w:rPr>
           <w:rFonts w:cstheme="minorHAnsi"/>
         </w:rPr>
-        <w:t xml:space="preserve">   SECTION II : CONCEPTION……………………………………………………………………………………………………</w:t>
+        <w:t xml:space="preserve">   SECTION I : ENVIRONNEMENT </w:t>
       </w:r>
       <w:r>
         <w:rPr>
           <w:rFonts w:cstheme="minorHAnsi"/>
         </w:rPr>
-        <w:t>…</w:t>
-      </w:r>
-      <w:proofErr w:type="gramStart"/>
-      <w:r>
+        <w:t>DE TRAVAIL…………………………………………………………………………………… 40</w:t>
+      </w:r>
+    </w:p>
+    <w:p>
+      <w:pPr>
         <w:rPr>
           <w:rFonts w:cstheme="minorHAnsi"/>
         </w:rPr>
-        <w:t>…….</w:t>
-      </w:r>
-      <w:proofErr w:type="gramEnd"/>
+      </w:pPr>
       <w:r>
         <w:rPr>
           <w:rFonts w:cstheme="minorHAnsi"/>
         </w:rPr>
-        <w:t>. 36</w:t>
+        <w:t xml:space="preserve">   SECTION II : TESTS ET DOCUMENTTATION……………………………………………………………………………………. 43</w:t>
       </w:r>
     </w:p>
     <w:p>
@@ -2379,99 +2079,20 @@
         <w:rPr>
           <w:rFonts w:cstheme="minorHAnsi"/>
         </w:rPr>
-        <w:t>CHAPITRE IV : REALISATION ET DISCUCTION DE LA SOLUTION ……………………………………………</w:t>
-      </w:r>
-      <w:r>
+        <w:t>CONCLUSION GENERALE…………………………………………………………………………………………………………………. 47</w:t>
+      </w:r>
+    </w:p>
+    <w:p>
+      <w:pPr>
         <w:rPr>
           <w:rFonts w:cstheme="minorHAnsi"/>
         </w:rPr>
-        <w:t>……</w:t>
-      </w:r>
-      <w:proofErr w:type="gramStart"/>
+      </w:pPr>
       <w:r>
         <w:rPr>
           <w:rFonts w:cstheme="minorHAnsi"/>
         </w:rPr>
-        <w:t>…….</w:t>
-      </w:r>
-      <w:proofErr w:type="gramEnd"/>
-      <w:r>
-        <w:rPr>
-          <w:rFonts w:cstheme="minorHAnsi"/>
-        </w:rPr>
-        <w:t>. 39</w:t>
-      </w:r>
-    </w:p>
-    <w:p>
-      <w:pPr>
-        <w:rPr>
-          <w:rFonts w:cstheme="minorHAnsi"/>
-        </w:rPr>
-      </w:pPr>
-      <w:r>
-        <w:rPr>
-          <w:rFonts w:cstheme="minorHAnsi"/>
-        </w:rPr>
-        <w:t xml:space="preserve">   SECTION I : ENVIRONNEMENT </w:t>
-      </w:r>
-      <w:r>
-        <w:rPr>
-          <w:rFonts w:cstheme="minorHAnsi"/>
-        </w:rPr>
-        <w:t>DE TRAVAIL…………………………………………………………………………………… 40</w:t>
-      </w:r>
-    </w:p>
-    <w:p>
-      <w:pPr>
-        <w:rPr>
-          <w:rFonts w:cstheme="minorHAnsi"/>
-        </w:rPr>
-      </w:pPr>
-      <w:r>
-        <w:rPr>
-          <w:rFonts w:cstheme="minorHAnsi"/>
-        </w:rPr>
-        <w:t xml:space="preserve">   SECTION II : TESTS ET DOCUMENTTATION……………………………………………………………………………………. 43</w:t>
-      </w:r>
-    </w:p>
-    <w:p>
-      <w:pPr>
-        <w:rPr>
-          <w:rFonts w:cstheme="minorHAnsi"/>
-        </w:rPr>
-      </w:pPr>
-      <w:r>
-        <w:rPr>
-          <w:rFonts w:cstheme="minorHAnsi"/>
-        </w:rPr>
-        <w:t>CONCLUSION GENERALE…………………………………………………………………………………………………………………. 47</w:t>
-      </w:r>
-    </w:p>
-    <w:p>
-      <w:pPr>
-        <w:rPr>
-          <w:rFonts w:cstheme="minorHAnsi"/>
-        </w:rPr>
-      </w:pPr>
-      <w:r>
-        <w:rPr>
-          <w:rFonts w:cstheme="minorHAnsi"/>
-        </w:rPr>
-        <w:t>BIBLIOGRAPHIE…………………………………………………………………………………………………………………………</w:t>
-      </w:r>
-      <w:proofErr w:type="gramStart"/>
-      <w:r>
-        <w:rPr>
-          <w:rFonts w:cstheme="minorHAnsi"/>
-        </w:rPr>
-        <w:t>…….</w:t>
-      </w:r>
-      <w:proofErr w:type="gramEnd"/>
-      <w:r>
-        <w:rPr>
-          <w:rFonts w:cstheme="minorHAnsi"/>
-        </w:rPr>
-        <w:t>. 48</w:t>
+        <w:t>BIBLIOGRAPHIE……………………………………………………………………………………………………………………………….. 48</w:t>
       </w:r>
     </w:p>
     <w:p>
@@ -5806,25 +5427,7 @@
           <w:szCs w:val="24"/>
           <w:shd w:val="clear" w:color="auto" w:fill="FFFFFF"/>
         </w:rPr>
-        <w:t>O</w:t>
-      </w:r>
-      <w:r>
-        <w:rPr>
-          <w:rFonts w:ascii="Times New Roman" w:hAnsi="Times New Roman" w:cs="Times New Roman"/>
-          <w:sz w:val="24"/>
-          <w:szCs w:val="24"/>
-          <w:shd w:val="clear" w:color="auto" w:fill="FFFFFF"/>
-        </w:rPr>
-        <w:t xml:space="preserve">perating </w:t>
-      </w:r>
-      <w:r>
-        <w:rPr>
-          <w:rFonts w:ascii="Times New Roman" w:hAnsi="Times New Roman" w:cs="Times New Roman"/>
-          <w:sz w:val="24"/>
-          <w:szCs w:val="24"/>
-          <w:shd w:val="clear" w:color="auto" w:fill="FFFFFF"/>
-        </w:rPr>
-        <w:t>System (système d’exploitation)</w:t>
+        <w:t>Operating System (système d’exploitation)</w:t>
       </w:r>
     </w:p>
     <w:p>
@@ -6337,19 +5940,7 @@
         <w:rPr>
           <w:rFonts w:ascii="Times New Roman" w:hAnsi="Times New Roman" w:cs="Times New Roman"/>
         </w:rPr>
-        <w:t xml:space="preserve">Tableau </w:t>
-      </w:r>
-      <w:r>
-        <w:rPr>
-          <w:rFonts w:ascii="Times New Roman" w:hAnsi="Times New Roman" w:cs="Times New Roman"/>
-        </w:rPr>
-        <w:t>1 : Fiche</w:t>
-      </w:r>
-      <w:r>
-        <w:rPr>
-          <w:rFonts w:ascii="Times New Roman" w:hAnsi="Times New Roman" w:cs="Times New Roman"/>
-        </w:rPr>
-        <w:t xml:space="preserve"> d'identification d’impact palmarès</w:t>
+        <w:t>Tableau 1 : Fiche d'identification d’impact palmarès</w:t>
       </w:r>
       <w:r>
         <w:rPr>
@@ -6386,9 +5977,118 @@
         <w:rPr>
           <w:rFonts w:ascii="Times New Roman" w:hAnsi="Times New Roman" w:cs="Times New Roman"/>
         </w:rPr>
+        <w:t>……………………………</w:t>
+      </w:r>
+      <w:r>
+        <w:rPr>
+          <w:rFonts w:ascii="Times New Roman" w:hAnsi="Times New Roman" w:cs="Times New Roman"/>
+        </w:rPr>
+        <w:t>.</w:t>
+      </w:r>
+      <w:r>
+        <w:rPr>
+          <w:rFonts w:ascii="Times New Roman" w:hAnsi="Times New Roman" w:cs="Times New Roman"/>
+        </w:rPr>
+        <w:t>………</w:t>
+      </w:r>
+      <w:r>
+        <w:rPr>
+          <w:rFonts w:ascii="Times New Roman" w:hAnsi="Times New Roman" w:cs="Times New Roman"/>
+        </w:rPr>
+        <w:t>.</w:t>
+      </w:r>
+      <w:r>
+        <w:rPr>
+          <w:rFonts w:ascii="Times New Roman" w:hAnsi="Times New Roman" w:cs="Times New Roman"/>
+        </w:rPr>
+        <w:t>.</w:t>
+      </w:r>
+      <w:r>
+        <w:rPr>
+          <w:rFonts w:ascii="Times New Roman" w:hAnsi="Times New Roman" w:cs="Times New Roman"/>
+        </w:rPr>
         <w:t>………………………</w:t>
       </w:r>
-      <w:proofErr w:type="gramStart"/>
+      <w:r>
+        <w:rPr>
+          <w:rFonts w:ascii="Times New Roman" w:hAnsi="Times New Roman" w:cs="Times New Roman"/>
+        </w:rPr>
+        <w:t>.</w:t>
+      </w:r>
+      <w:r>
+        <w:rPr>
+          <w:rFonts w:ascii="Times New Roman" w:hAnsi="Times New Roman" w:cs="Times New Roman"/>
+        </w:rPr>
+        <w:t>22</w:t>
+      </w:r>
+    </w:p>
+    <w:p>
+      <w:pPr>
+        <w:rPr>
+          <w:rFonts w:ascii="Times New Roman" w:hAnsi="Times New Roman" w:cs="Times New Roman"/>
+        </w:rPr>
+      </w:pPr>
+      <w:r>
+        <w:rPr>
+          <w:rFonts w:ascii="Times New Roman" w:hAnsi="Times New Roman" w:cs="Times New Roman"/>
+        </w:rPr>
+        <w:t xml:space="preserve">Tableau3 : </w:t>
+      </w:r>
+      <w:r>
+        <w:rPr>
+          <w:rFonts w:ascii="Times New Roman" w:hAnsi="Times New Roman" w:cs="Times New Roman"/>
+        </w:rPr>
+        <w:t xml:space="preserve">ressource </w:t>
+      </w:r>
+      <w:r>
+        <w:rPr>
+          <w:rFonts w:ascii="Times New Roman" w:hAnsi="Times New Roman" w:cs="Times New Roman"/>
+        </w:rPr>
+        <w:t>matériell</w:t>
+      </w:r>
+      <w:r>
+        <w:rPr>
+          <w:rFonts w:ascii="Times New Roman" w:hAnsi="Times New Roman" w:cs="Times New Roman"/>
+        </w:rPr>
+        <w:t>e</w:t>
+      </w:r>
+      <w:r>
+        <w:rPr>
+          <w:rFonts w:ascii="Times New Roman" w:hAnsi="Times New Roman" w:cs="Times New Roman"/>
+        </w:rPr>
+        <w:t>…</w:t>
+      </w:r>
+      <w:r>
+        <w:rPr>
+          <w:rFonts w:ascii="Times New Roman" w:hAnsi="Times New Roman" w:cs="Times New Roman"/>
+        </w:rPr>
+        <w:t>.</w:t>
+      </w:r>
+      <w:r>
+        <w:rPr>
+          <w:rFonts w:ascii="Times New Roman" w:hAnsi="Times New Roman" w:cs="Times New Roman"/>
+        </w:rPr>
+        <w:t>………………………………………………………….23</w:t>
+      </w:r>
+    </w:p>
+    <w:p>
+      <w:pPr>
+        <w:rPr>
+          <w:rFonts w:ascii="Times New Roman" w:hAnsi="Times New Roman" w:cs="Times New Roman"/>
+        </w:rPr>
+      </w:pPr>
+      <w:r>
+        <w:rPr>
+          <w:rFonts w:ascii="Times New Roman" w:hAnsi="Times New Roman" w:cs="Times New Roman"/>
+        </w:rPr>
+        <w:t xml:space="preserve">Tableau4 : </w:t>
+      </w:r>
+      <w:r>
+        <w:rPr>
+          <w:rFonts w:ascii="Times New Roman" w:hAnsi="Times New Roman" w:cs="Times New Roman"/>
+        </w:rPr>
+        <w:t>ressource logicielle</w:t>
+      </w:r>
       <w:r>
         <w:rPr>
           <w:rFonts w:ascii="Times New Roman" w:hAnsi="Times New Roman" w:cs="Times New Roman"/>
@@ -6399,14 +6099,82 @@
         <w:rPr>
           <w:rFonts w:ascii="Times New Roman" w:hAnsi="Times New Roman" w:cs="Times New Roman"/>
         </w:rPr>
+        <w:t>..</w:t>
+      </w:r>
+      <w:r>
+        <w:rPr>
+          <w:rFonts w:ascii="Times New Roman" w:hAnsi="Times New Roman" w:cs="Times New Roman"/>
+        </w:rPr>
+        <w:t>……………………………………………………….23</w:t>
+      </w:r>
+    </w:p>
+    <w:p>
+      <w:pPr>
+        <w:rPr>
+          <w:rFonts w:ascii="Times New Roman" w:hAnsi="Times New Roman" w:cs="Times New Roman"/>
+        </w:rPr>
+      </w:pPr>
+      <w:r>
+        <w:rPr>
+          <w:rFonts w:ascii="Times New Roman" w:hAnsi="Times New Roman" w:cs="Times New Roman"/>
+        </w:rPr>
+        <w:t>Tableau 5 : Récapitulatif des ressources mobilisées</w:t>
+      </w:r>
+      <w:r>
+        <w:rPr>
+          <w:rFonts w:ascii="Times New Roman" w:hAnsi="Times New Roman" w:cs="Times New Roman"/>
+        </w:rPr>
+        <w:t>…………</w:t>
+      </w:r>
+      <w:r>
+        <w:rPr>
+          <w:rFonts w:ascii="Times New Roman" w:hAnsi="Times New Roman" w:cs="Times New Roman"/>
+        </w:rPr>
         <w:t>.</w:t>
       </w:r>
-      <w:proofErr w:type="gramEnd"/>
-      <w:r>
-        <w:rPr>
-          <w:rFonts w:ascii="Times New Roman" w:hAnsi="Times New Roman" w:cs="Times New Roman"/>
-        </w:rPr>
-        <w:t>………</w:t>
+      <w:r>
+        <w:rPr>
+          <w:rFonts w:ascii="Times New Roman" w:hAnsi="Times New Roman" w:cs="Times New Roman"/>
+        </w:rPr>
+        <w:t>…………………………….23</w:t>
+      </w:r>
+    </w:p>
+    <w:p>
+      <w:pPr>
+        <w:rPr>
+          <w:rFonts w:ascii="Times New Roman" w:hAnsi="Times New Roman" w:cs="Times New Roman"/>
+        </w:rPr>
+      </w:pPr>
+      <w:r>
+        <w:rPr>
+          <w:rFonts w:ascii="Times New Roman" w:hAnsi="Times New Roman" w:cs="Times New Roman"/>
+        </w:rPr>
+        <w:t>Tableau 6 : comparaison des solutions existante……………………………</w:t>
+      </w:r>
+      <w:r>
+        <w:rPr>
+          <w:rFonts w:ascii="Times New Roman" w:hAnsi="Times New Roman" w:cs="Times New Roman"/>
+        </w:rPr>
+        <w:t>...</w:t>
+      </w:r>
+      <w:r>
+        <w:rPr>
+          <w:rFonts w:ascii="Times New Roman" w:hAnsi="Times New Roman" w:cs="Times New Roman"/>
+        </w:rPr>
+        <w:t>……………30</w:t>
+      </w:r>
+    </w:p>
+    <w:p>
+      <w:pPr>
+        <w:rPr>
+          <w:rFonts w:ascii="Times New Roman" w:hAnsi="Times New Roman" w:cs="Times New Roman"/>
+        </w:rPr>
+      </w:pPr>
+      <w:r>
+        <w:rPr>
+          <w:rFonts w:ascii="Times New Roman" w:hAnsi="Times New Roman" w:cs="Times New Roman"/>
+        </w:rPr>
+        <w:t>Tableau 7 : Formalisme du diagramme de séquence…………………………………</w:t>
       </w:r>
       <w:r>
         <w:rPr>
@@ -6418,13 +6186,76 @@
         <w:rPr>
           <w:rFonts w:ascii="Times New Roman" w:hAnsi="Times New Roman" w:cs="Times New Roman"/>
         </w:rPr>
+        <w:t>……33</w:t>
+      </w:r>
+    </w:p>
+    <w:p>
+      <w:pPr>
+        <w:rPr>
+          <w:rFonts w:ascii="Times New Roman" w:hAnsi="Times New Roman" w:cs="Times New Roman"/>
+        </w:rPr>
+      </w:pPr>
+      <w:r>
+        <w:rPr>
+          <w:rFonts w:ascii="Times New Roman" w:hAnsi="Times New Roman" w:cs="Times New Roman"/>
+        </w:rPr>
+        <w:t>Tableau 8 : Description textuelle cas d'utilisation……………………………</w:t>
+      </w:r>
+      <w:r>
+        <w:rPr>
+          <w:rFonts w:ascii="Times New Roman" w:hAnsi="Times New Roman" w:cs="Times New Roman"/>
+        </w:rPr>
+        <w:t>…</w:t>
+      </w:r>
+      <w:r>
+        <w:rPr>
+          <w:rFonts w:ascii="Times New Roman" w:hAnsi="Times New Roman" w:cs="Times New Roman"/>
+        </w:rPr>
+        <w:t>…………..33</w:t>
+      </w:r>
+    </w:p>
+    <w:p>
+      <w:pPr>
+        <w:rPr>
+          <w:rFonts w:ascii="Times New Roman" w:hAnsi="Times New Roman" w:cs="Times New Roman"/>
+        </w:rPr>
+      </w:pPr>
+      <w:r>
+        <w:rPr>
+          <w:rFonts w:ascii="Times New Roman" w:hAnsi="Times New Roman" w:cs="Times New Roman"/>
+        </w:rPr>
+        <w:t>Tableau 9 : Description textuelle cas d'utilisation achat de ticket…………………………..34</w:t>
+      </w:r>
+    </w:p>
+    <w:p>
+      <w:pPr>
+        <w:rPr>
+          <w:rFonts w:ascii="Times New Roman" w:hAnsi="Times New Roman" w:cs="Times New Roman"/>
+        </w:rPr>
+      </w:pPr>
+      <w:r>
+        <w:rPr>
+          <w:rFonts w:ascii="Times New Roman" w:hAnsi="Times New Roman" w:cs="Times New Roman"/>
+        </w:rPr>
+        <w:t xml:space="preserve">Tableau 10 : Fiche de description du </w:t>
+      </w:r>
+      <w:r>
+        <w:rPr>
+          <w:rFonts w:ascii="Times New Roman" w:hAnsi="Times New Roman" w:cs="Times New Roman"/>
+        </w:rPr>
+        <w:t>matériel…</w:t>
+      </w:r>
+      <w:r>
+        <w:rPr>
+          <w:rFonts w:ascii="Times New Roman" w:hAnsi="Times New Roman" w:cs="Times New Roman"/>
+        </w:rPr>
         <w:t>.</w:t>
       </w:r>
       <w:r>
         <w:rPr>
           <w:rFonts w:ascii="Times New Roman" w:hAnsi="Times New Roman" w:cs="Times New Roman"/>
         </w:rPr>
-        <w:t>………………………</w:t>
+        <w:t>…………………………</w:t>
       </w:r>
       <w:r>
         <w:rPr>
@@ -6436,45 +6267,20 @@
         <w:rPr>
           <w:rFonts w:ascii="Times New Roman" w:hAnsi="Times New Roman" w:cs="Times New Roman"/>
         </w:rPr>
-        <w:t>22</w:t>
-      </w:r>
-    </w:p>
-    <w:p>
-      <w:pPr>
-        <w:rPr>
-          <w:rFonts w:ascii="Times New Roman" w:hAnsi="Times New Roman" w:cs="Times New Roman"/>
-        </w:rPr>
-      </w:pPr>
-      <w:r>
-        <w:rPr>
-          <w:rFonts w:ascii="Times New Roman" w:hAnsi="Times New Roman" w:cs="Times New Roman"/>
-        </w:rPr>
-        <w:t xml:space="preserve">Tableau3 : </w:t>
-      </w:r>
-      <w:r>
-        <w:rPr>
-          <w:rFonts w:ascii="Times New Roman" w:hAnsi="Times New Roman" w:cs="Times New Roman"/>
-        </w:rPr>
-        <w:t xml:space="preserve">ressource </w:t>
-      </w:r>
-      <w:proofErr w:type="gramStart"/>
-      <w:r>
-        <w:rPr>
-          <w:rFonts w:ascii="Times New Roman" w:hAnsi="Times New Roman" w:cs="Times New Roman"/>
-        </w:rPr>
-        <w:t>matériell</w:t>
-      </w:r>
-      <w:r>
-        <w:rPr>
-          <w:rFonts w:ascii="Times New Roman" w:hAnsi="Times New Roman" w:cs="Times New Roman"/>
-        </w:rPr>
-        <w:t>e</w:t>
-      </w:r>
-      <w:r>
-        <w:rPr>
-          <w:rFonts w:ascii="Times New Roman" w:hAnsi="Times New Roman" w:cs="Times New Roman"/>
-        </w:rPr>
-        <w:t>…</w:t>
+        <w:t>………………..40</w:t>
+      </w:r>
+    </w:p>
+    <w:p>
+      <w:pPr>
+        <w:rPr>
+          <w:rFonts w:ascii="Times New Roman" w:hAnsi="Times New Roman" w:cs="Times New Roman"/>
+        </w:rPr>
+      </w:pPr>
+      <w:r>
+        <w:rPr>
+          <w:rFonts w:ascii="Times New Roman" w:hAnsi="Times New Roman" w:cs="Times New Roman"/>
+        </w:rPr>
+        <w:t>Tableau 11 : Test Authentification…………</w:t>
       </w:r>
       <w:r>
         <w:rPr>
@@ -6482,38 +6288,92 @@
         </w:rPr>
         <w:t>.</w:t>
       </w:r>
-      <w:proofErr w:type="gramEnd"/>
-      <w:r>
-        <w:rPr>
-          <w:rFonts w:ascii="Times New Roman" w:hAnsi="Times New Roman" w:cs="Times New Roman"/>
-        </w:rPr>
-        <w:t>………………………………………………………….23</w:t>
-      </w:r>
-    </w:p>
-    <w:p>
-      <w:pPr>
-        <w:rPr>
-          <w:rFonts w:ascii="Times New Roman" w:hAnsi="Times New Roman" w:cs="Times New Roman"/>
-        </w:rPr>
-      </w:pPr>
-      <w:r>
-        <w:rPr>
-          <w:rFonts w:ascii="Times New Roman" w:hAnsi="Times New Roman" w:cs="Times New Roman"/>
-        </w:rPr>
-        <w:t xml:space="preserve">Tableau4 : </w:t>
-      </w:r>
-      <w:r>
-        <w:rPr>
-          <w:rFonts w:ascii="Times New Roman" w:hAnsi="Times New Roman" w:cs="Times New Roman"/>
-        </w:rPr>
-        <w:t>ressource logicielle</w:t>
-      </w:r>
-      <w:proofErr w:type="gramStart"/>
-      <w:r>
-        <w:rPr>
-          <w:rFonts w:ascii="Times New Roman" w:hAnsi="Times New Roman" w:cs="Times New Roman"/>
-        </w:rPr>
-        <w:t>……</w:t>
+      <w:r>
+        <w:rPr>
+          <w:rFonts w:ascii="Times New Roman" w:hAnsi="Times New Roman" w:cs="Times New Roman"/>
+        </w:rPr>
+        <w:t>……………………………………………….43</w:t>
+      </w:r>
+    </w:p>
+    <w:p>
+      <w:pPr>
+        <w:rPr>
+          <w:rFonts w:ascii="Times New Roman" w:hAnsi="Times New Roman" w:cs="Times New Roman"/>
+        </w:rPr>
+      </w:pPr>
+      <w:r>
+        <w:rPr>
+          <w:rFonts w:ascii="Times New Roman" w:hAnsi="Times New Roman" w:cs="Times New Roman"/>
+        </w:rPr>
+        <w:t>Tableau 12 :</w:t>
+      </w:r>
+      <w:r>
+        <w:rPr>
+          <w:rFonts w:ascii="Times New Roman" w:hAnsi="Times New Roman" w:cs="Times New Roman"/>
+        </w:rPr>
+        <w:t xml:space="preserve"> </w:t>
+      </w:r>
+      <w:r>
+        <w:rPr>
+          <w:rFonts w:ascii="Times New Roman" w:hAnsi="Times New Roman" w:cs="Times New Roman"/>
+        </w:rPr>
+        <w:t xml:space="preserve">Test Localiser le </w:t>
+      </w:r>
+      <w:r>
+        <w:rPr>
+          <w:rFonts w:ascii="Times New Roman" w:hAnsi="Times New Roman" w:cs="Times New Roman"/>
+        </w:rPr>
+        <w:t>marché de noël…………………………</w:t>
+      </w:r>
+      <w:r>
+        <w:rPr>
+          <w:rFonts w:ascii="Times New Roman" w:hAnsi="Times New Roman" w:cs="Times New Roman"/>
+        </w:rPr>
+        <w:t>..</w:t>
+      </w:r>
+      <w:r>
+        <w:rPr>
+          <w:rFonts w:ascii="Times New Roman" w:hAnsi="Times New Roman" w:cs="Times New Roman"/>
+        </w:rPr>
+        <w:t>…………………..44</w:t>
+      </w:r>
+    </w:p>
+    <w:p>
+      <w:pPr>
+        <w:rPr>
+          <w:rFonts w:ascii="Times New Roman" w:hAnsi="Times New Roman" w:cs="Times New Roman"/>
+        </w:rPr>
+      </w:pPr>
+      <w:r>
+        <w:rPr>
+          <w:rFonts w:ascii="Times New Roman" w:hAnsi="Times New Roman" w:cs="Times New Roman"/>
+        </w:rPr>
+        <w:t>Tableau 13 : Test Achat du billet d’entrée…………………………</w:t>
+      </w:r>
+      <w:r>
+        <w:rPr>
+          <w:rFonts w:ascii="Times New Roman" w:hAnsi="Times New Roman" w:cs="Times New Roman"/>
+        </w:rPr>
+        <w:t>...</w:t>
+      </w:r>
+      <w:r>
+        <w:rPr>
+          <w:rFonts w:ascii="Times New Roman" w:hAnsi="Times New Roman" w:cs="Times New Roman"/>
+        </w:rPr>
+        <w:t>………………………45</w:t>
+      </w:r>
+    </w:p>
+    <w:p>
+      <w:pPr>
+        <w:rPr>
+          <w:rFonts w:ascii="Times New Roman" w:hAnsi="Times New Roman" w:cs="Times New Roman"/>
+        </w:rPr>
+      </w:pPr>
+      <w:r>
+        <w:rPr>
+          <w:rFonts w:ascii="Times New Roman" w:hAnsi="Times New Roman" w:cs="Times New Roman"/>
+        </w:rPr>
+        <w:t>Tableau 14 : Test Achat du billet du fun city………………………………………</w:t>
       </w:r>
       <w:r>
         <w:rPr>
@@ -6521,489 +6381,44 @@
         </w:rPr>
         <w:t>.</w:t>
       </w:r>
-      <w:proofErr w:type="gramEnd"/>
+      <w:r>
+        <w:rPr>
+          <w:rFonts w:ascii="Times New Roman" w:hAnsi="Times New Roman" w:cs="Times New Roman"/>
+        </w:rPr>
+        <w:t>………..45</w:t>
+      </w:r>
+    </w:p>
+    <w:p>
+      <w:pPr>
+        <w:rPr>
+          <w:rFonts w:ascii="Times New Roman" w:hAnsi="Times New Roman" w:cs="Times New Roman"/>
+        </w:rPr>
+      </w:pPr>
+      <w:r>
+        <w:rPr>
+          <w:rFonts w:ascii="Times New Roman" w:hAnsi="Times New Roman" w:cs="Times New Roman"/>
+        </w:rPr>
+        <w:t>Tableau 15 : Test des services………………………………………………………………..45</w:t>
+      </w:r>
+    </w:p>
+    <w:p>
+      <w:pPr>
+        <w:rPr>
+          <w:rFonts w:ascii="Times New Roman" w:hAnsi="Times New Roman" w:cs="Times New Roman"/>
+        </w:rPr>
+      </w:pPr>
+      <w:r>
+        <w:rPr>
+          <w:rFonts w:ascii="Times New Roman" w:hAnsi="Times New Roman" w:cs="Times New Roman"/>
+        </w:rPr>
+        <w:t>Tableau 16 : Test de vérification du qrcode…………………………………</w:t>
+      </w:r>
       <w:r>
         <w:rPr>
           <w:rFonts w:ascii="Times New Roman" w:hAnsi="Times New Roman" w:cs="Times New Roman"/>
         </w:rPr>
         <w:t>.</w:t>
       </w:r>
-      <w:r>
-        <w:rPr>
-          <w:rFonts w:ascii="Times New Roman" w:hAnsi="Times New Roman" w:cs="Times New Roman"/>
-        </w:rPr>
-        <w:t>……………………………………………………….23</w:t>
-      </w:r>
-    </w:p>
-    <w:p>
-      <w:pPr>
-        <w:rPr>
-          <w:rFonts w:ascii="Times New Roman" w:hAnsi="Times New Roman" w:cs="Times New Roman"/>
-        </w:rPr>
-      </w:pPr>
-      <w:r>
-        <w:rPr>
-          <w:rFonts w:ascii="Times New Roman" w:hAnsi="Times New Roman" w:cs="Times New Roman"/>
-        </w:rPr>
-        <w:t>Tableau 5 : Récapitulatif des ressources mobilisées</w:t>
-      </w:r>
-      <w:r>
-        <w:rPr>
-          <w:rFonts w:ascii="Times New Roman" w:hAnsi="Times New Roman" w:cs="Times New Roman"/>
-        </w:rPr>
-        <w:t>……</w:t>
-      </w:r>
-      <w:proofErr w:type="gramStart"/>
-      <w:r>
-        <w:rPr>
-          <w:rFonts w:ascii="Times New Roman" w:hAnsi="Times New Roman" w:cs="Times New Roman"/>
-        </w:rPr>
-        <w:t>……</w:t>
-      </w:r>
-      <w:r>
-        <w:rPr>
-          <w:rFonts w:ascii="Times New Roman" w:hAnsi="Times New Roman" w:cs="Times New Roman"/>
-        </w:rPr>
-        <w:t>.</w:t>
-      </w:r>
-      <w:proofErr w:type="gramEnd"/>
-      <w:r>
-        <w:rPr>
-          <w:rFonts w:ascii="Times New Roman" w:hAnsi="Times New Roman" w:cs="Times New Roman"/>
-        </w:rPr>
-        <w:t>…………………………….23</w:t>
-      </w:r>
-    </w:p>
-    <w:p>
-      <w:pPr>
-        <w:rPr>
-          <w:rFonts w:ascii="Times New Roman" w:hAnsi="Times New Roman" w:cs="Times New Roman"/>
-        </w:rPr>
-      </w:pPr>
-      <w:r>
-        <w:rPr>
-          <w:rFonts w:ascii="Times New Roman" w:hAnsi="Times New Roman" w:cs="Times New Roman"/>
-        </w:rPr>
-        <w:t>Tableau 6 : comparaison des solutions existante</w:t>
-      </w:r>
-      <w:r>
-        <w:rPr>
-          <w:rFonts w:ascii="Times New Roman" w:hAnsi="Times New Roman" w:cs="Times New Roman"/>
-        </w:rPr>
-        <w:t>……………………………</w:t>
-      </w:r>
-      <w:r>
-        <w:rPr>
-          <w:rFonts w:ascii="Times New Roman" w:hAnsi="Times New Roman" w:cs="Times New Roman"/>
-        </w:rPr>
-        <w:t>...</w:t>
-      </w:r>
-      <w:r>
-        <w:rPr>
-          <w:rFonts w:ascii="Times New Roman" w:hAnsi="Times New Roman" w:cs="Times New Roman"/>
-        </w:rPr>
-        <w:t>……………30</w:t>
-      </w:r>
-    </w:p>
-    <w:p>
-      <w:pPr>
-        <w:rPr>
-          <w:rFonts w:ascii="Times New Roman" w:hAnsi="Times New Roman" w:cs="Times New Roman"/>
-        </w:rPr>
-      </w:pPr>
-      <w:r>
-        <w:rPr>
-          <w:rFonts w:ascii="Times New Roman" w:hAnsi="Times New Roman" w:cs="Times New Roman"/>
-        </w:rPr>
-        <w:t>Tableau 7 : Formalisme du diagramme de séquence</w:t>
-      </w:r>
-      <w:r>
-        <w:rPr>
-          <w:rFonts w:ascii="Times New Roman" w:hAnsi="Times New Roman" w:cs="Times New Roman"/>
-        </w:rPr>
-        <w:t>……………………………</w:t>
-      </w:r>
-      <w:proofErr w:type="gramStart"/>
-      <w:r>
-        <w:rPr>
-          <w:rFonts w:ascii="Times New Roman" w:hAnsi="Times New Roman" w:cs="Times New Roman"/>
-        </w:rPr>
-        <w:t>……</w:t>
-      </w:r>
-      <w:r>
-        <w:rPr>
-          <w:rFonts w:ascii="Times New Roman" w:hAnsi="Times New Roman" w:cs="Times New Roman"/>
-        </w:rPr>
-        <w:t>.</w:t>
-      </w:r>
-      <w:proofErr w:type="gramEnd"/>
-      <w:r>
-        <w:rPr>
-          <w:rFonts w:ascii="Times New Roman" w:hAnsi="Times New Roman" w:cs="Times New Roman"/>
-        </w:rPr>
-        <w:t>……33</w:t>
-      </w:r>
-    </w:p>
-    <w:p>
-      <w:pPr>
-        <w:rPr>
-          <w:rFonts w:ascii="Times New Roman" w:hAnsi="Times New Roman" w:cs="Times New Roman"/>
-        </w:rPr>
-      </w:pPr>
-      <w:r>
-        <w:rPr>
-          <w:rFonts w:ascii="Times New Roman" w:hAnsi="Times New Roman" w:cs="Times New Roman"/>
-        </w:rPr>
-        <w:t>Tableau 8 : Description textuelle cas d'utilisation</w:t>
-      </w:r>
-      <w:r>
-        <w:rPr>
-          <w:rFonts w:ascii="Times New Roman" w:hAnsi="Times New Roman" w:cs="Times New Roman"/>
-        </w:rPr>
-        <w:t>……………………………</w:t>
-      </w:r>
-      <w:r>
-        <w:rPr>
-          <w:rFonts w:ascii="Times New Roman" w:hAnsi="Times New Roman" w:cs="Times New Roman"/>
-        </w:rPr>
-        <w:t>…</w:t>
-      </w:r>
-      <w:r>
-        <w:rPr>
-          <w:rFonts w:ascii="Times New Roman" w:hAnsi="Times New Roman" w:cs="Times New Roman"/>
-        </w:rPr>
-        <w:t>……</w:t>
-      </w:r>
-      <w:proofErr w:type="gramStart"/>
-      <w:r>
-        <w:rPr>
-          <w:rFonts w:ascii="Times New Roman" w:hAnsi="Times New Roman" w:cs="Times New Roman"/>
-        </w:rPr>
-        <w:t>…….</w:t>
-      </w:r>
-      <w:proofErr w:type="gramEnd"/>
-      <w:r>
-        <w:rPr>
-          <w:rFonts w:ascii="Times New Roman" w:hAnsi="Times New Roman" w:cs="Times New Roman"/>
-        </w:rPr>
-        <w:t>.33</w:t>
-      </w:r>
-    </w:p>
-    <w:p>
-      <w:pPr>
-        <w:rPr>
-          <w:rFonts w:ascii="Times New Roman" w:hAnsi="Times New Roman" w:cs="Times New Roman"/>
-        </w:rPr>
-      </w:pPr>
-      <w:r>
-        <w:rPr>
-          <w:rFonts w:ascii="Times New Roman" w:hAnsi="Times New Roman" w:cs="Times New Roman"/>
-        </w:rPr>
-        <w:t>Tableau 9 : Description textuelle cas d'utilisation achat de ticke</w:t>
-      </w:r>
-      <w:r>
-        <w:rPr>
-          <w:rFonts w:ascii="Times New Roman" w:hAnsi="Times New Roman" w:cs="Times New Roman"/>
-        </w:rPr>
-        <w:t>t……………………</w:t>
-      </w:r>
-      <w:proofErr w:type="gramStart"/>
-      <w:r>
-        <w:rPr>
-          <w:rFonts w:ascii="Times New Roman" w:hAnsi="Times New Roman" w:cs="Times New Roman"/>
-        </w:rPr>
-        <w:t>…….</w:t>
-      </w:r>
-      <w:proofErr w:type="gramEnd"/>
-      <w:r>
-        <w:rPr>
-          <w:rFonts w:ascii="Times New Roman" w:hAnsi="Times New Roman" w:cs="Times New Roman"/>
-        </w:rPr>
-        <w:t>.34</w:t>
-      </w:r>
-    </w:p>
-    <w:p>
-      <w:pPr>
-        <w:rPr>
-          <w:rFonts w:ascii="Times New Roman" w:hAnsi="Times New Roman" w:cs="Times New Roman"/>
-        </w:rPr>
-      </w:pPr>
-      <w:r>
-        <w:rPr>
-          <w:rFonts w:ascii="Times New Roman" w:hAnsi="Times New Roman" w:cs="Times New Roman"/>
-        </w:rPr>
-        <w:t xml:space="preserve">Tableau 10 : Fiche de description du </w:t>
-      </w:r>
-      <w:proofErr w:type="gramStart"/>
-      <w:r>
-        <w:rPr>
-          <w:rFonts w:ascii="Times New Roman" w:hAnsi="Times New Roman" w:cs="Times New Roman"/>
-        </w:rPr>
-        <w:t>matériel…</w:t>
-      </w:r>
-      <w:r>
-        <w:rPr>
-          <w:rFonts w:ascii="Times New Roman" w:hAnsi="Times New Roman" w:cs="Times New Roman"/>
-        </w:rPr>
-        <w:t>.</w:t>
-      </w:r>
-      <w:proofErr w:type="gramEnd"/>
-      <w:r>
-        <w:rPr>
-          <w:rFonts w:ascii="Times New Roman" w:hAnsi="Times New Roman" w:cs="Times New Roman"/>
-        </w:rPr>
-        <w:t>…………………………</w:t>
-      </w:r>
-      <w:r>
-        <w:rPr>
-          <w:rFonts w:ascii="Times New Roman" w:hAnsi="Times New Roman" w:cs="Times New Roman"/>
-        </w:rPr>
-        <w:t>.</w:t>
-      </w:r>
-      <w:r>
-        <w:rPr>
-          <w:rFonts w:ascii="Times New Roman" w:hAnsi="Times New Roman" w:cs="Times New Roman"/>
-        </w:rPr>
-        <w:t>………………..40</w:t>
-      </w:r>
-    </w:p>
-    <w:p>
-      <w:pPr>
-        <w:rPr>
-          <w:rFonts w:ascii="Times New Roman" w:hAnsi="Times New Roman" w:cs="Times New Roman"/>
-        </w:rPr>
-      </w:pPr>
-      <w:r>
-        <w:rPr>
-          <w:rFonts w:ascii="Times New Roman" w:hAnsi="Times New Roman" w:cs="Times New Roman"/>
-        </w:rPr>
-        <w:t>Tableau 11 : Test Authentification</w:t>
-      </w:r>
-      <w:r>
-        <w:rPr>
-          <w:rFonts w:ascii="Times New Roman" w:hAnsi="Times New Roman" w:cs="Times New Roman"/>
-        </w:rPr>
-        <w:t>……</w:t>
-      </w:r>
-      <w:proofErr w:type="gramStart"/>
-      <w:r>
-        <w:rPr>
-          <w:rFonts w:ascii="Times New Roman" w:hAnsi="Times New Roman" w:cs="Times New Roman"/>
-        </w:rPr>
-        <w:t>……</w:t>
-      </w:r>
-      <w:r>
-        <w:rPr>
-          <w:rFonts w:ascii="Times New Roman" w:hAnsi="Times New Roman" w:cs="Times New Roman"/>
-        </w:rPr>
-        <w:t>.</w:t>
-      </w:r>
-      <w:proofErr w:type="gramEnd"/>
-      <w:r>
-        <w:rPr>
-          <w:rFonts w:ascii="Times New Roman" w:hAnsi="Times New Roman" w:cs="Times New Roman"/>
-        </w:rPr>
-        <w:t>……………………………………………….43</w:t>
-      </w:r>
-    </w:p>
-    <w:p>
-      <w:pPr>
-        <w:rPr>
-          <w:rFonts w:ascii="Times New Roman" w:hAnsi="Times New Roman" w:cs="Times New Roman"/>
-        </w:rPr>
-      </w:pPr>
-      <w:r>
-        <w:rPr>
-          <w:rFonts w:ascii="Times New Roman" w:hAnsi="Times New Roman" w:cs="Times New Roman"/>
-        </w:rPr>
-        <w:t>Tableau 12 :</w:t>
-      </w:r>
-      <w:r>
-        <w:rPr>
-          <w:rFonts w:ascii="Times New Roman" w:hAnsi="Times New Roman" w:cs="Times New Roman"/>
-        </w:rPr>
-        <w:t xml:space="preserve"> </w:t>
-      </w:r>
-      <w:r>
-        <w:rPr>
-          <w:rFonts w:ascii="Times New Roman" w:hAnsi="Times New Roman" w:cs="Times New Roman"/>
-        </w:rPr>
-        <w:t xml:space="preserve">Test Localiser le </w:t>
-      </w:r>
-      <w:r>
-        <w:rPr>
-          <w:rFonts w:ascii="Times New Roman" w:hAnsi="Times New Roman" w:cs="Times New Roman"/>
-        </w:rPr>
-        <w:t>marché de noël</w:t>
-      </w:r>
-      <w:r>
-        <w:rPr>
-          <w:rFonts w:ascii="Times New Roman" w:hAnsi="Times New Roman" w:cs="Times New Roman"/>
-        </w:rPr>
-        <w:t>……………………</w:t>
-      </w:r>
-      <w:proofErr w:type="gramStart"/>
-      <w:r>
-        <w:rPr>
-          <w:rFonts w:ascii="Times New Roman" w:hAnsi="Times New Roman" w:cs="Times New Roman"/>
-        </w:rPr>
-        <w:t>……</w:t>
-      </w:r>
-      <w:r>
-        <w:rPr>
-          <w:rFonts w:ascii="Times New Roman" w:hAnsi="Times New Roman" w:cs="Times New Roman"/>
-        </w:rPr>
-        <w:t>.</w:t>
-      </w:r>
-      <w:proofErr w:type="gramEnd"/>
-      <w:r>
-        <w:rPr>
-          <w:rFonts w:ascii="Times New Roman" w:hAnsi="Times New Roman" w:cs="Times New Roman"/>
-        </w:rPr>
-        <w:t>.</w:t>
-      </w:r>
-      <w:r>
-        <w:rPr>
-          <w:rFonts w:ascii="Times New Roman" w:hAnsi="Times New Roman" w:cs="Times New Roman"/>
-        </w:rPr>
-        <w:t>…………………..44</w:t>
-      </w:r>
-    </w:p>
-    <w:p>
-      <w:pPr>
-        <w:rPr>
-          <w:rFonts w:ascii="Times New Roman" w:hAnsi="Times New Roman" w:cs="Times New Roman"/>
-        </w:rPr>
-      </w:pPr>
-      <w:r>
-        <w:rPr>
-          <w:rFonts w:ascii="Times New Roman" w:hAnsi="Times New Roman" w:cs="Times New Roman"/>
-        </w:rPr>
-        <w:t>Tableau 13 : Test Achat du billet d’entrée</w:t>
-      </w:r>
-      <w:r>
-        <w:rPr>
-          <w:rFonts w:ascii="Times New Roman" w:hAnsi="Times New Roman" w:cs="Times New Roman"/>
-        </w:rPr>
-        <w:t>…………………………</w:t>
-      </w:r>
-      <w:r>
-        <w:rPr>
-          <w:rFonts w:ascii="Times New Roman" w:hAnsi="Times New Roman" w:cs="Times New Roman"/>
-        </w:rPr>
-        <w:t>...</w:t>
-      </w:r>
-      <w:r>
-        <w:rPr>
-          <w:rFonts w:ascii="Times New Roman" w:hAnsi="Times New Roman" w:cs="Times New Roman"/>
-        </w:rPr>
-        <w:t>………………………45</w:t>
-      </w:r>
-    </w:p>
-    <w:p>
-      <w:pPr>
-        <w:rPr>
-          <w:rFonts w:ascii="Times New Roman" w:hAnsi="Times New Roman" w:cs="Times New Roman"/>
-        </w:rPr>
-      </w:pPr>
-      <w:r>
-        <w:rPr>
-          <w:rFonts w:ascii="Times New Roman" w:hAnsi="Times New Roman" w:cs="Times New Roman"/>
-        </w:rPr>
-        <w:t>Tableau 14 : Test Achat du billet du fun city</w:t>
-      </w:r>
-      <w:r>
-        <w:rPr>
-          <w:rFonts w:ascii="Times New Roman" w:hAnsi="Times New Roman" w:cs="Times New Roman"/>
-        </w:rPr>
-        <w:t>…………………………………</w:t>
-      </w:r>
-      <w:proofErr w:type="gramStart"/>
-      <w:r>
-        <w:rPr>
-          <w:rFonts w:ascii="Times New Roman" w:hAnsi="Times New Roman" w:cs="Times New Roman"/>
-        </w:rPr>
-        <w:t>……</w:t>
-      </w:r>
-      <w:r>
-        <w:rPr>
-          <w:rFonts w:ascii="Times New Roman" w:hAnsi="Times New Roman" w:cs="Times New Roman"/>
-        </w:rPr>
-        <w:t>.</w:t>
-      </w:r>
-      <w:proofErr w:type="gramEnd"/>
-      <w:r>
-        <w:rPr>
-          <w:rFonts w:ascii="Times New Roman" w:hAnsi="Times New Roman" w:cs="Times New Roman"/>
-        </w:rPr>
-        <w:t>………..45</w:t>
-      </w:r>
-    </w:p>
-    <w:p>
-      <w:pPr>
-        <w:rPr>
-          <w:rFonts w:ascii="Times New Roman" w:hAnsi="Times New Roman" w:cs="Times New Roman"/>
-        </w:rPr>
-      </w:pPr>
-      <w:r>
-        <w:rPr>
-          <w:rFonts w:ascii="Times New Roman" w:hAnsi="Times New Roman" w:cs="Times New Roman"/>
-        </w:rPr>
-        <w:t>Tableau 15 : Test des services</w:t>
-      </w:r>
-      <w:r>
-        <w:rPr>
-          <w:rFonts w:ascii="Times New Roman" w:hAnsi="Times New Roman" w:cs="Times New Roman"/>
-        </w:rPr>
-        <w:t>…………………………………………………………</w:t>
-      </w:r>
-      <w:proofErr w:type="gramStart"/>
-      <w:r>
-        <w:rPr>
-          <w:rFonts w:ascii="Times New Roman" w:hAnsi="Times New Roman" w:cs="Times New Roman"/>
-        </w:rPr>
-        <w:t>…….</w:t>
-      </w:r>
-      <w:proofErr w:type="gramEnd"/>
-      <w:r>
-        <w:rPr>
-          <w:rFonts w:ascii="Times New Roman" w:hAnsi="Times New Roman" w:cs="Times New Roman"/>
-        </w:rPr>
-        <w:t>.45</w:t>
-      </w:r>
-    </w:p>
-    <w:p>
-      <w:pPr>
-        <w:rPr>
-          <w:rFonts w:ascii="Times New Roman" w:hAnsi="Times New Roman" w:cs="Times New Roman"/>
-        </w:rPr>
-      </w:pPr>
-      <w:r>
-        <w:rPr>
-          <w:rFonts w:ascii="Times New Roman" w:hAnsi="Times New Roman" w:cs="Times New Roman"/>
-        </w:rPr>
-        <w:t>Tableau 16 : Test de vérification du qrcode</w:t>
-      </w:r>
-      <w:r>
-        <w:rPr>
-          <w:rFonts w:ascii="Times New Roman" w:hAnsi="Times New Roman" w:cs="Times New Roman"/>
-        </w:rPr>
-        <w:t>……………………………</w:t>
-      </w:r>
-      <w:proofErr w:type="gramStart"/>
-      <w:r>
-        <w:rPr>
-          <w:rFonts w:ascii="Times New Roman" w:hAnsi="Times New Roman" w:cs="Times New Roman"/>
-        </w:rPr>
-        <w:t>……</w:t>
-      </w:r>
-      <w:r>
-        <w:rPr>
-          <w:rFonts w:ascii="Times New Roman" w:hAnsi="Times New Roman" w:cs="Times New Roman"/>
-        </w:rPr>
-        <w:t>.</w:t>
-      </w:r>
-      <w:proofErr w:type="gramEnd"/>
       <w:r>
         <w:rPr>
           <w:rFonts w:ascii="Times New Roman" w:hAnsi="Times New Roman" w:cs="Times New Roman"/>
@@ -7090,19 +6505,7 @@
         <w:rPr>
           <w:rFonts w:ascii="Times New Roman" w:hAnsi="Times New Roman" w:cs="Times New Roman"/>
         </w:rPr>
-        <w:t xml:space="preserve">Figure </w:t>
-      </w:r>
-      <w:r>
-        <w:rPr>
-          <w:rFonts w:ascii="Times New Roman" w:hAnsi="Times New Roman" w:cs="Times New Roman"/>
-        </w:rPr>
-        <w:t>1 : Plan</w:t>
-      </w:r>
-      <w:r>
-        <w:rPr>
-          <w:rFonts w:ascii="Times New Roman" w:hAnsi="Times New Roman" w:cs="Times New Roman"/>
-        </w:rPr>
-        <w:t xml:space="preserve"> de localisation d’impact palmarè</w:t>
+        <w:t>Figure 1 : Plan de localisation d’impact palmarè</w:t>
       </w:r>
       <w:r>
         <w:rPr>
@@ -7133,26 +6536,7 @@
         <w:rPr>
           <w:rFonts w:ascii="Times New Roman" w:hAnsi="Times New Roman" w:cs="Times New Roman"/>
         </w:rPr>
-        <w:t>Figure 2</w:t>
-      </w:r>
-      <w:r>
-        <w:rPr>
-          <w:rFonts w:ascii="Times New Roman" w:hAnsi="Times New Roman" w:cs="Times New Roman"/>
-        </w:rPr>
-        <w:t xml:space="preserve"> : </w:t>
-      </w:r>
-      <w:r>
-        <w:rPr>
-          <w:rFonts w:ascii="Times New Roman" w:hAnsi="Times New Roman" w:cs="Times New Roman"/>
-        </w:rPr>
-        <w:t xml:space="preserve">Organigramme de la </w:t>
-      </w:r>
-      <w:proofErr w:type="gramStart"/>
-      <w:r>
-        <w:rPr>
-          <w:rFonts w:ascii="Times New Roman" w:hAnsi="Times New Roman" w:cs="Times New Roman"/>
-        </w:rPr>
-        <w:t>DSI</w:t>
+        <w:t>Figure 2 : Organigramme de la DSI</w:t>
       </w:r>
       <w:r>
         <w:rPr>
@@ -7164,9 +6548,146 @@
         <w:rPr>
           <w:rFonts w:ascii="Times New Roman" w:hAnsi="Times New Roman" w:cs="Times New Roman"/>
         </w:rPr>
+        <w:t>..</w:t>
+      </w:r>
+      <w:r>
+        <w:rPr>
+          <w:rFonts w:ascii="Times New Roman" w:hAnsi="Times New Roman" w:cs="Times New Roman"/>
+        </w:rPr>
+        <w:t>………………………………</w:t>
+      </w:r>
+      <w:r>
+        <w:rPr>
+          <w:rFonts w:ascii="Times New Roman" w:hAnsi="Times New Roman" w:cs="Times New Roman"/>
+        </w:rPr>
+        <w:t>…</w:t>
+      </w:r>
+      <w:r>
+        <w:rPr>
+          <w:rFonts w:ascii="Times New Roman" w:hAnsi="Times New Roman" w:cs="Times New Roman"/>
+        </w:rPr>
+        <w:t>………………………17</w:t>
+      </w:r>
+    </w:p>
+    <w:p>
+      <w:pPr>
+        <w:rPr>
+          <w:rFonts w:ascii="Times New Roman" w:hAnsi="Times New Roman" w:cs="Times New Roman"/>
+        </w:rPr>
+      </w:pPr>
+      <w:r>
+        <w:rPr>
+          <w:rFonts w:ascii="Times New Roman" w:hAnsi="Times New Roman" w:cs="Times New Roman"/>
+        </w:rPr>
+        <w:t>Figure 3 : Fiche à remplir au niveau d’observation pour faire remonter les anomalies aux IT</w:t>
+      </w:r>
+      <w:r>
+        <w:rPr>
+          <w:rFonts w:ascii="Times New Roman" w:hAnsi="Times New Roman" w:cs="Times New Roman"/>
+        </w:rPr>
+        <w:t>..</w:t>
+      </w:r>
+      <w:r>
+        <w:rPr>
+          <w:rFonts w:ascii="Times New Roman" w:hAnsi="Times New Roman" w:cs="Times New Roman"/>
+        </w:rPr>
+        <w:t>..18</w:t>
+      </w:r>
+    </w:p>
+    <w:p>
+      <w:pPr>
+        <w:rPr>
+          <w:rFonts w:ascii="Times New Roman" w:hAnsi="Times New Roman" w:cs="Times New Roman"/>
+        </w:rPr>
+      </w:pPr>
+      <w:r>
+        <w:rPr>
+          <w:rFonts w:ascii="Times New Roman" w:hAnsi="Times New Roman" w:cs="Times New Roman"/>
+        </w:rPr>
+        <w:t>Figure 4 : schéma de la méthode scrum</w:t>
+      </w:r>
+      <w:r>
+        <w:rPr>
+          <w:rFonts w:ascii="Times New Roman" w:hAnsi="Times New Roman" w:cs="Times New Roman"/>
+        </w:rPr>
+        <w:t>…………………………………………………………26</w:t>
+      </w:r>
+    </w:p>
+    <w:p>
+      <w:pPr>
+        <w:rPr>
+          <w:rFonts w:ascii="Times New Roman" w:hAnsi="Times New Roman" w:cs="Times New Roman"/>
+        </w:rPr>
+      </w:pPr>
+      <w:r>
+        <w:rPr>
+          <w:rFonts w:ascii="Times New Roman" w:hAnsi="Times New Roman" w:cs="Times New Roman"/>
+        </w:rPr>
+        <w:t>Figure 5 : Quelques interfaces de l'application DisneyLand-Paris…………………………</w:t>
+      </w:r>
+      <w:r>
+        <w:rPr>
+          <w:rFonts w:ascii="Times New Roman" w:hAnsi="Times New Roman" w:cs="Times New Roman"/>
+        </w:rPr>
         <w:t>.</w:t>
       </w:r>
-      <w:proofErr w:type="gramEnd"/>
+      <w:r>
+        <w:rPr>
+          <w:rFonts w:ascii="Times New Roman" w:hAnsi="Times New Roman" w:cs="Times New Roman"/>
+        </w:rPr>
+        <w:t>…..28</w:t>
+      </w:r>
+    </w:p>
+    <w:p>
+      <w:pPr>
+        <w:rPr>
+          <w:rFonts w:ascii="Times New Roman" w:hAnsi="Times New Roman" w:cs="Times New Roman"/>
+        </w:rPr>
+      </w:pPr>
+      <w:r>
+        <w:rPr>
+          <w:rFonts w:ascii="Times New Roman" w:hAnsi="Times New Roman" w:cs="Times New Roman"/>
+        </w:rPr>
+        <w:t>Figure 6 : Quelques interfaces de l'application Foire de Tours………………………………….29</w:t>
+      </w:r>
+    </w:p>
+    <w:p>
+      <w:pPr>
+        <w:rPr>
+          <w:rFonts w:ascii="Times New Roman" w:hAnsi="Times New Roman" w:cs="Times New Roman"/>
+        </w:rPr>
+      </w:pPr>
+      <w:r>
+        <w:rPr>
+          <w:rFonts w:ascii="Times New Roman" w:hAnsi="Times New Roman" w:cs="Times New Roman"/>
+        </w:rPr>
+        <w:t>Figure 7 : Modelé conceptuel de données……………………………………………</w:t>
+      </w:r>
+      <w:r>
+        <w:rPr>
+          <w:rFonts w:ascii="Times New Roman" w:hAnsi="Times New Roman" w:cs="Times New Roman"/>
+        </w:rPr>
+        <w:t>...</w:t>
+      </w:r>
+      <w:r>
+        <w:rPr>
+          <w:rFonts w:ascii="Times New Roman" w:hAnsi="Times New Roman" w:cs="Times New Roman"/>
+        </w:rPr>
+        <w:t>………..31</w:t>
+      </w:r>
+    </w:p>
+    <w:p>
+      <w:pPr>
+        <w:rPr>
+          <w:rFonts w:ascii="Times New Roman" w:hAnsi="Times New Roman" w:cs="Times New Roman"/>
+        </w:rPr>
+      </w:pPr>
+      <w:r>
+        <w:rPr>
+          <w:rFonts w:ascii="Times New Roman" w:hAnsi="Times New Roman" w:cs="Times New Roman"/>
+        </w:rPr>
+        <w:t>Figure 8 : diagramme de classe…………………………………………………</w:t>
+      </w:r>
       <w:r>
         <w:rPr>
           <w:rFonts w:ascii="Times New Roman" w:hAnsi="Times New Roman" w:cs="Times New Roman"/>
@@ -7177,101 +6698,20 @@
         <w:rPr>
           <w:rFonts w:ascii="Times New Roman" w:hAnsi="Times New Roman" w:cs="Times New Roman"/>
         </w:rPr>
-        <w:t>………………………………</w:t>
-      </w:r>
-      <w:r>
-        <w:rPr>
-          <w:rFonts w:ascii="Times New Roman" w:hAnsi="Times New Roman" w:cs="Times New Roman"/>
-        </w:rPr>
-        <w:t>…</w:t>
-      </w:r>
-      <w:r>
-        <w:rPr>
-          <w:rFonts w:ascii="Times New Roman" w:hAnsi="Times New Roman" w:cs="Times New Roman"/>
-        </w:rPr>
-        <w:t>………………………17</w:t>
-      </w:r>
-    </w:p>
-    <w:p>
-      <w:pPr>
-        <w:rPr>
-          <w:rFonts w:ascii="Times New Roman" w:hAnsi="Times New Roman" w:cs="Times New Roman"/>
-        </w:rPr>
-      </w:pPr>
-      <w:r>
-        <w:rPr>
-          <w:rFonts w:ascii="Times New Roman" w:hAnsi="Times New Roman" w:cs="Times New Roman"/>
-        </w:rPr>
-        <w:t>Figure 3 : Fiche à remplir au niveau d’observation pour faire remonter les anomalies aux IT</w:t>
-      </w:r>
-      <w:r>
-        <w:rPr>
-          <w:rFonts w:ascii="Times New Roman" w:hAnsi="Times New Roman" w:cs="Times New Roman"/>
-        </w:rPr>
-        <w:t>..</w:t>
-      </w:r>
-      <w:r>
-        <w:rPr>
-          <w:rFonts w:ascii="Times New Roman" w:hAnsi="Times New Roman" w:cs="Times New Roman"/>
-        </w:rPr>
-        <w:t>..18</w:t>
-      </w:r>
-    </w:p>
-    <w:p>
-      <w:pPr>
-        <w:rPr>
-          <w:rFonts w:ascii="Times New Roman" w:hAnsi="Times New Roman" w:cs="Times New Roman"/>
-        </w:rPr>
-      </w:pPr>
-      <w:r>
-        <w:rPr>
-          <w:rFonts w:ascii="Times New Roman" w:hAnsi="Times New Roman" w:cs="Times New Roman"/>
-        </w:rPr>
-        <w:t>Figure</w:t>
-      </w:r>
-      <w:r>
-        <w:rPr>
-          <w:rFonts w:ascii="Times New Roman" w:hAnsi="Times New Roman" w:cs="Times New Roman"/>
-        </w:rPr>
-        <w:t xml:space="preserve"> 4</w:t>
-      </w:r>
-      <w:r>
-        <w:rPr>
-          <w:rFonts w:ascii="Times New Roman" w:hAnsi="Times New Roman" w:cs="Times New Roman"/>
-        </w:rPr>
-        <w:t xml:space="preserve"> : schéma de la méthode scrum</w:t>
-      </w:r>
-      <w:r>
-        <w:rPr>
-          <w:rFonts w:ascii="Times New Roman" w:hAnsi="Times New Roman" w:cs="Times New Roman"/>
-        </w:rPr>
-        <w:t>…………………………………………………………26</w:t>
-      </w:r>
-    </w:p>
-    <w:p>
-      <w:pPr>
-        <w:rPr>
-          <w:rFonts w:ascii="Times New Roman" w:hAnsi="Times New Roman" w:cs="Times New Roman"/>
-        </w:rPr>
-      </w:pPr>
-      <w:r>
-        <w:rPr>
-          <w:rFonts w:ascii="Times New Roman" w:hAnsi="Times New Roman" w:cs="Times New Roman"/>
-        </w:rPr>
-        <w:t>Figure 5 : Quelques interfaces de l'application DisneyLand-Paris</w:t>
-      </w:r>
-      <w:r>
-        <w:rPr>
-          <w:rFonts w:ascii="Times New Roman" w:hAnsi="Times New Roman" w:cs="Times New Roman"/>
-        </w:rPr>
-        <w:t>……………………</w:t>
-      </w:r>
-      <w:proofErr w:type="gramStart"/>
-      <w:r>
-        <w:rPr>
-          <w:rFonts w:ascii="Times New Roman" w:hAnsi="Times New Roman" w:cs="Times New Roman"/>
-        </w:rPr>
-        <w:t>……</w:t>
+        <w:t>………………31</w:t>
+      </w:r>
+    </w:p>
+    <w:p>
+      <w:pPr>
+        <w:rPr>
+          <w:rFonts w:ascii="Times New Roman" w:hAnsi="Times New Roman" w:cs="Times New Roman"/>
+        </w:rPr>
+      </w:pPr>
+      <w:r>
+        <w:rPr>
+          <w:rFonts w:ascii="Times New Roman" w:hAnsi="Times New Roman" w:cs="Times New Roman"/>
+        </w:rPr>
+        <w:t>Figure 8 : diagramme de classe…………………………………………………</w:t>
       </w:r>
       <w:r>
         <w:rPr>
@@ -7279,64 +6719,37 @@
         </w:rPr>
         <w:t>.</w:t>
       </w:r>
-      <w:proofErr w:type="gramEnd"/>
-      <w:r>
-        <w:rPr>
-          <w:rFonts w:ascii="Times New Roman" w:hAnsi="Times New Roman" w:cs="Times New Roman"/>
-        </w:rPr>
-        <w:t>…..28</w:t>
-      </w:r>
-    </w:p>
-    <w:p>
-      <w:pPr>
-        <w:rPr>
-          <w:rFonts w:ascii="Times New Roman" w:hAnsi="Times New Roman" w:cs="Times New Roman"/>
-        </w:rPr>
-      </w:pPr>
-      <w:r>
-        <w:rPr>
-          <w:rFonts w:ascii="Times New Roman" w:hAnsi="Times New Roman" w:cs="Times New Roman"/>
-        </w:rPr>
-        <w:t>Figure 6 : Quelques interfaces de l'application Foire de Tours</w:t>
-      </w:r>
-      <w:r>
-        <w:rPr>
-          <w:rFonts w:ascii="Times New Roman" w:hAnsi="Times New Roman" w:cs="Times New Roman"/>
-        </w:rPr>
-        <w:t>……………………………</w:t>
-      </w:r>
-      <w:proofErr w:type="gramStart"/>
-      <w:r>
-        <w:rPr>
-          <w:rFonts w:ascii="Times New Roman" w:hAnsi="Times New Roman" w:cs="Times New Roman"/>
-        </w:rPr>
-        <w:t>…….</w:t>
-      </w:r>
-      <w:proofErr w:type="gramEnd"/>
-      <w:r>
-        <w:rPr>
-          <w:rFonts w:ascii="Times New Roman" w:hAnsi="Times New Roman" w:cs="Times New Roman"/>
-        </w:rPr>
-        <w:t>29</w:t>
-      </w:r>
-    </w:p>
-    <w:p>
-      <w:pPr>
-        <w:rPr>
-          <w:rFonts w:ascii="Times New Roman" w:hAnsi="Times New Roman" w:cs="Times New Roman"/>
-        </w:rPr>
-      </w:pPr>
-      <w:r>
-        <w:rPr>
-          <w:rFonts w:ascii="Times New Roman" w:hAnsi="Times New Roman" w:cs="Times New Roman"/>
-        </w:rPr>
-        <w:t>Figure 7 : Modelé conceptuel de données</w:t>
-      </w:r>
-      <w:r>
-        <w:rPr>
-          <w:rFonts w:ascii="Times New Roman" w:hAnsi="Times New Roman" w:cs="Times New Roman"/>
-        </w:rPr>
-        <w:t>……………………………………………</w:t>
+      <w:r>
+        <w:rPr>
+          <w:rFonts w:ascii="Times New Roman" w:hAnsi="Times New Roman" w:cs="Times New Roman"/>
+        </w:rPr>
+        <w:t>………………32</w:t>
+      </w:r>
+    </w:p>
+    <w:p>
+      <w:pPr>
+        <w:rPr>
+          <w:rFonts w:ascii="Times New Roman" w:hAnsi="Times New Roman" w:cs="Times New Roman"/>
+        </w:rPr>
+      </w:pPr>
+      <w:r>
+        <w:rPr>
+          <w:rFonts w:ascii="Times New Roman" w:hAnsi="Times New Roman" w:cs="Times New Roman"/>
+        </w:rPr>
+        <w:t>Figure 10 : Diagramme de séquence d'authentification…………………………………………34</w:t>
+      </w:r>
+    </w:p>
+    <w:p>
+      <w:pPr>
+        <w:rPr>
+          <w:rFonts w:ascii="Times New Roman" w:hAnsi="Times New Roman" w:cs="Times New Roman"/>
+        </w:rPr>
+      </w:pPr>
+      <w:r>
+        <w:rPr>
+          <w:rFonts w:ascii="Times New Roman" w:hAnsi="Times New Roman" w:cs="Times New Roman"/>
+        </w:rPr>
+        <w:t>Figure 11 : Diagramme de séquence achat de ticket……………………………………</w:t>
       </w:r>
       <w:r>
         <w:rPr>
@@ -7348,47 +6761,33 @@
         <w:rPr>
           <w:rFonts w:ascii="Times New Roman" w:hAnsi="Times New Roman" w:cs="Times New Roman"/>
         </w:rPr>
-        <w:t>…</w:t>
-      </w:r>
-      <w:proofErr w:type="gramStart"/>
-      <w:r>
-        <w:rPr>
-          <w:rFonts w:ascii="Times New Roman" w:hAnsi="Times New Roman" w:cs="Times New Roman"/>
-        </w:rPr>
-        <w:t>…….</w:t>
-      </w:r>
-      <w:proofErr w:type="gramEnd"/>
-      <w:r>
-        <w:rPr>
-          <w:rFonts w:ascii="Times New Roman" w:hAnsi="Times New Roman" w:cs="Times New Roman"/>
-        </w:rPr>
-        <w:t>.31</w:t>
-      </w:r>
-    </w:p>
-    <w:p>
-      <w:pPr>
-        <w:rPr>
-          <w:rFonts w:ascii="Times New Roman" w:hAnsi="Times New Roman" w:cs="Times New Roman"/>
-        </w:rPr>
-      </w:pPr>
-      <w:r>
-        <w:rPr>
-          <w:rFonts w:ascii="Times New Roman" w:hAnsi="Times New Roman" w:cs="Times New Roman"/>
-        </w:rPr>
-        <w:t>Figure 8 : diagramme de classe</w:t>
-      </w:r>
-      <w:r>
-        <w:rPr>
-          <w:rFonts w:ascii="Times New Roman" w:hAnsi="Times New Roman" w:cs="Times New Roman"/>
-        </w:rPr>
-        <w:t>……………………………………………</w:t>
-      </w:r>
-      <w:proofErr w:type="gramStart"/>
-      <w:r>
-        <w:rPr>
-          <w:rFonts w:ascii="Times New Roman" w:hAnsi="Times New Roman" w:cs="Times New Roman"/>
-        </w:rPr>
-        <w:t>……</w:t>
+        <w:t>……..35</w:t>
+      </w:r>
+    </w:p>
+    <w:p>
+      <w:pPr>
+        <w:rPr>
+          <w:rFonts w:ascii="Times New Roman" w:hAnsi="Times New Roman" w:cs="Times New Roman"/>
+        </w:rPr>
+      </w:pPr>
+      <w:r>
+        <w:rPr>
+          <w:rFonts w:ascii="Times New Roman" w:hAnsi="Times New Roman" w:cs="Times New Roman"/>
+        </w:rPr>
+        <w:t>Figure 12 : Architecture client-serveur………………………………………………………….36</w:t>
+      </w:r>
+    </w:p>
+    <w:p>
+      <w:pPr>
+        <w:rPr>
+          <w:rFonts w:ascii="Times New Roman" w:hAnsi="Times New Roman" w:cs="Times New Roman"/>
+        </w:rPr>
+      </w:pPr>
+      <w:r>
+        <w:rPr>
+          <w:rFonts w:ascii="Times New Roman" w:hAnsi="Times New Roman" w:cs="Times New Roman"/>
+        </w:rPr>
+        <w:t>Figure 13 : Architecture MVC…………………………………………</w:t>
       </w:r>
       <w:r>
         <w:rPr>
@@ -7396,38 +6795,24 @@
         </w:rPr>
         <w:t>.</w:t>
       </w:r>
-      <w:proofErr w:type="gramEnd"/>
-      <w:r>
-        <w:rPr>
-          <w:rFonts w:ascii="Times New Roman" w:hAnsi="Times New Roman" w:cs="Times New Roman"/>
-        </w:rPr>
-        <w:t>………………31</w:t>
-      </w:r>
-    </w:p>
-    <w:p>
-      <w:pPr>
-        <w:rPr>
-          <w:rFonts w:ascii="Times New Roman" w:hAnsi="Times New Roman" w:cs="Times New Roman"/>
-        </w:rPr>
-      </w:pPr>
-      <w:r>
-        <w:rPr>
-          <w:rFonts w:ascii="Times New Roman" w:hAnsi="Times New Roman" w:cs="Times New Roman"/>
-        </w:rPr>
-        <w:t>Figure 8 : diagramme de classe</w:t>
-      </w:r>
-      <w:r>
-        <w:rPr>
-          <w:rFonts w:ascii="Times New Roman" w:hAnsi="Times New Roman" w:cs="Times New Roman"/>
-        </w:rPr>
-        <w:t>……………………………………………</w:t>
-      </w:r>
-      <w:proofErr w:type="gramStart"/>
-      <w:r>
-        <w:rPr>
-          <w:rFonts w:ascii="Times New Roman" w:hAnsi="Times New Roman" w:cs="Times New Roman"/>
-        </w:rPr>
-        <w:t>……</w:t>
+      <w:r>
+        <w:rPr>
+          <w:rFonts w:ascii="Times New Roman" w:hAnsi="Times New Roman" w:cs="Times New Roman"/>
+        </w:rPr>
+        <w:t>……………………….37</w:t>
+      </w:r>
+    </w:p>
+    <w:p>
+      <w:pPr>
+        <w:rPr>
+          <w:rFonts w:ascii="Times New Roman" w:hAnsi="Times New Roman" w:cs="Times New Roman"/>
+        </w:rPr>
+      </w:pPr>
+      <w:r>
+        <w:rPr>
+          <w:rFonts w:ascii="Times New Roman" w:hAnsi="Times New Roman" w:cs="Times New Roman"/>
+        </w:rPr>
+        <w:t>Figure 14 : Diagramme de Gantt……………………………………………………</w:t>
       </w:r>
       <w:r>
         <w:rPr>
@@ -7435,176 +6820,6 @@
         </w:rPr>
         <w:t>.</w:t>
       </w:r>
-      <w:proofErr w:type="gramEnd"/>
-      <w:r>
-        <w:rPr>
-          <w:rFonts w:ascii="Times New Roman" w:hAnsi="Times New Roman" w:cs="Times New Roman"/>
-        </w:rPr>
-        <w:t>………………32</w:t>
-      </w:r>
-    </w:p>
-    <w:p>
-      <w:pPr>
-        <w:rPr>
-          <w:rFonts w:ascii="Times New Roman" w:hAnsi="Times New Roman" w:cs="Times New Roman"/>
-        </w:rPr>
-      </w:pPr>
-      <w:r>
-        <w:rPr>
-          <w:rFonts w:ascii="Times New Roman" w:hAnsi="Times New Roman" w:cs="Times New Roman"/>
-        </w:rPr>
-        <w:t>Figure 10 : Diagramme de séquence d'authentification</w:t>
-      </w:r>
-      <w:r>
-        <w:rPr>
-          <w:rFonts w:ascii="Times New Roman" w:hAnsi="Times New Roman" w:cs="Times New Roman"/>
-        </w:rPr>
-        <w:t>…………………………………………34</w:t>
-      </w:r>
-    </w:p>
-    <w:p>
-      <w:pPr>
-        <w:rPr>
-          <w:rFonts w:ascii="Times New Roman" w:hAnsi="Times New Roman" w:cs="Times New Roman"/>
-        </w:rPr>
-      </w:pPr>
-      <w:r>
-        <w:rPr>
-          <w:rFonts w:ascii="Times New Roman" w:hAnsi="Times New Roman" w:cs="Times New Roman"/>
-        </w:rPr>
-        <w:t>Figure 11 : Diagramme de séquence achat de ticket</w:t>
-      </w:r>
-      <w:r>
-        <w:rPr>
-          <w:rFonts w:ascii="Times New Roman" w:hAnsi="Times New Roman" w:cs="Times New Roman"/>
-        </w:rPr>
-        <w:t>……………………………………</w:t>
-      </w:r>
-      <w:r>
-        <w:rPr>
-          <w:rFonts w:ascii="Times New Roman" w:hAnsi="Times New Roman" w:cs="Times New Roman"/>
-        </w:rPr>
-        <w:t>...</w:t>
-      </w:r>
-      <w:proofErr w:type="gramStart"/>
-      <w:r>
-        <w:rPr>
-          <w:rFonts w:ascii="Times New Roman" w:hAnsi="Times New Roman" w:cs="Times New Roman"/>
-        </w:rPr>
-        <w:t>…….</w:t>
-      </w:r>
-      <w:proofErr w:type="gramEnd"/>
-      <w:r>
-        <w:rPr>
-          <w:rFonts w:ascii="Times New Roman" w:hAnsi="Times New Roman" w:cs="Times New Roman"/>
-        </w:rPr>
-        <w:t>.35</w:t>
-      </w:r>
-    </w:p>
-    <w:p>
-      <w:pPr>
-        <w:rPr>
-          <w:rFonts w:ascii="Times New Roman" w:hAnsi="Times New Roman" w:cs="Times New Roman"/>
-        </w:rPr>
-      </w:pPr>
-      <w:r>
-        <w:rPr>
-          <w:rFonts w:ascii="Times New Roman" w:hAnsi="Times New Roman" w:cs="Times New Roman"/>
-        </w:rPr>
-        <w:t>Figure 12 : Architecture client-serveur</w:t>
-      </w:r>
-      <w:r>
-        <w:rPr>
-          <w:rFonts w:ascii="Times New Roman" w:hAnsi="Times New Roman" w:cs="Times New Roman"/>
-        </w:rPr>
-        <w:t>……………………………………………………</w:t>
-      </w:r>
-      <w:proofErr w:type="gramStart"/>
-      <w:r>
-        <w:rPr>
-          <w:rFonts w:ascii="Times New Roman" w:hAnsi="Times New Roman" w:cs="Times New Roman"/>
-        </w:rPr>
-        <w:t>…….</w:t>
-      </w:r>
-      <w:proofErr w:type="gramEnd"/>
-      <w:r>
-        <w:rPr>
-          <w:rFonts w:ascii="Times New Roman" w:hAnsi="Times New Roman" w:cs="Times New Roman"/>
-        </w:rPr>
-        <w:t>36</w:t>
-      </w:r>
-    </w:p>
-    <w:p>
-      <w:pPr>
-        <w:rPr>
-          <w:rFonts w:ascii="Times New Roman" w:hAnsi="Times New Roman" w:cs="Times New Roman"/>
-        </w:rPr>
-      </w:pPr>
-      <w:r>
-        <w:rPr>
-          <w:rFonts w:ascii="Times New Roman" w:hAnsi="Times New Roman" w:cs="Times New Roman"/>
-        </w:rPr>
-        <w:t>Figure 13 : Architecture MVC</w:t>
-      </w:r>
-      <w:r>
-        <w:rPr>
-          <w:rFonts w:ascii="Times New Roman" w:hAnsi="Times New Roman" w:cs="Times New Roman"/>
-        </w:rPr>
-        <w:t>……………………………………</w:t>
-      </w:r>
-      <w:proofErr w:type="gramStart"/>
-      <w:r>
-        <w:rPr>
-          <w:rFonts w:ascii="Times New Roman" w:hAnsi="Times New Roman" w:cs="Times New Roman"/>
-        </w:rPr>
-        <w:t>……</w:t>
-      </w:r>
-      <w:r>
-        <w:rPr>
-          <w:rFonts w:ascii="Times New Roman" w:hAnsi="Times New Roman" w:cs="Times New Roman"/>
-        </w:rPr>
-        <w:t>.</w:t>
-      </w:r>
-      <w:proofErr w:type="gramEnd"/>
-      <w:r>
-        <w:rPr>
-          <w:rFonts w:ascii="Times New Roman" w:hAnsi="Times New Roman" w:cs="Times New Roman"/>
-        </w:rPr>
-        <w:t>……………………….37</w:t>
-      </w:r>
-    </w:p>
-    <w:p>
-      <w:pPr>
-        <w:rPr>
-          <w:rFonts w:ascii="Times New Roman" w:hAnsi="Times New Roman" w:cs="Times New Roman"/>
-        </w:rPr>
-      </w:pPr>
-      <w:r>
-        <w:rPr>
-          <w:rFonts w:ascii="Times New Roman" w:hAnsi="Times New Roman" w:cs="Times New Roman"/>
-        </w:rPr>
-        <w:t>Figure 14 : Diagramme de Gantt</w:t>
-      </w:r>
-      <w:r>
-        <w:rPr>
-          <w:rFonts w:ascii="Times New Roman" w:hAnsi="Times New Roman" w:cs="Times New Roman"/>
-        </w:rPr>
-        <w:t>………………………………………………</w:t>
-      </w:r>
-      <w:proofErr w:type="gramStart"/>
-      <w:r>
-        <w:rPr>
-          <w:rFonts w:ascii="Times New Roman" w:hAnsi="Times New Roman" w:cs="Times New Roman"/>
-        </w:rPr>
-        <w:t>……</w:t>
-      </w:r>
-      <w:r>
-        <w:rPr>
-          <w:rFonts w:ascii="Times New Roman" w:hAnsi="Times New Roman" w:cs="Times New Roman"/>
-        </w:rPr>
-        <w:t>.</w:t>
-      </w:r>
-      <w:proofErr w:type="gramEnd"/>
       <w:r>
         <w:rPr>
           <w:rFonts w:ascii="Times New Roman" w:hAnsi="Times New Roman" w:cs="Times New Roman"/>
@@ -10464,25 +9679,7 @@
           <w:sz w:val="24"/>
           <w:szCs w:val="24"/>
         </w:rPr>
-        <w:t xml:space="preserve"> améliorer, résoudre </w:t>
-      </w:r>
-      <w:proofErr w:type="gramStart"/>
-      <w:r>
-        <w:rPr>
-          <w:rFonts w:ascii="Times New Roman" w:hAnsi="Times New Roman" w:cs="Times New Roman"/>
-          <w:sz w:val="24"/>
-          <w:szCs w:val="24"/>
-        </w:rPr>
-        <w:t>des problème</w:t>
-      </w:r>
-      <w:proofErr w:type="gramEnd"/>
-      <w:r>
-        <w:rPr>
-          <w:rFonts w:ascii="Times New Roman" w:hAnsi="Times New Roman" w:cs="Times New Roman"/>
-          <w:sz w:val="24"/>
-          <w:szCs w:val="24"/>
-        </w:rPr>
-        <w:t xml:space="preserve"> et sécurise plus fiablement les données</w:t>
+        <w:t xml:space="preserve"> améliorer, résoudre des problème et sécurise plus fiablement les données</w:t>
       </w:r>
       <w:r>
         <w:rPr>
@@ -13119,33 +12316,15 @@
           <w:sz w:val="24"/>
           <w:szCs w:val="24"/>
         </w:rPr>
-        <w:t xml:space="preserve">du marché de </w:t>
-      </w:r>
-      <w:proofErr w:type="gramStart"/>
-      <w:r>
-        <w:rPr>
-          <w:rFonts w:ascii="Times New Roman" w:hAnsi="Times New Roman" w:cs="Times New Roman"/>
-          <w:sz w:val="24"/>
-          <w:szCs w:val="24"/>
-        </w:rPr>
-        <w:t xml:space="preserve">noël  </w:t>
-      </w:r>
-      <w:r>
-        <w:rPr>
-          <w:rFonts w:ascii="Times New Roman" w:hAnsi="Times New Roman" w:cs="Times New Roman"/>
-          <w:sz w:val="24"/>
-          <w:szCs w:val="24"/>
-        </w:rPr>
-        <w:t>.</w:t>
-      </w:r>
-      <w:proofErr w:type="gramEnd"/>
-      <w:r>
-        <w:rPr>
-          <w:rFonts w:ascii="Times New Roman" w:hAnsi="Times New Roman" w:cs="Times New Roman"/>
-          <w:sz w:val="24"/>
-          <w:szCs w:val="24"/>
-        </w:rPr>
-        <w:t xml:space="preserve"> Celle-ci pourra être mise à jour par un administrateur. Les autres utilisateurs de l’application ne pourront que la consulter.</w:t>
+        <w:t xml:space="preserve">du marché de noël  </w:t>
+      </w:r>
+      <w:r>
+        <w:rPr>
+          <w:rFonts w:ascii="Times New Roman" w:hAnsi="Times New Roman" w:cs="Times New Roman"/>
+          <w:sz w:val="24"/>
+          <w:szCs w:val="24"/>
+        </w:rPr>
+        <w:t>. Celle-ci pourra être mise à jour par un administrateur. Les autres utilisateurs de l’application ne pourront que la consulter.</w:t>
       </w:r>
     </w:p>
     <w:p>
@@ -14595,20 +13774,8 @@
           <w:szCs w:val="24"/>
           <w:u w:val="single"/>
         </w:rPr>
-        <w:t xml:space="preserve"> </w:t>
-      </w:r>
-      <w:proofErr w:type="gramStart"/>
-      <w:r>
-        <w:rPr>
-          <w:rFonts w:ascii="Times New Roman" w:hAnsi="Times New Roman" w:cs="Times New Roman"/>
-          <w:color w:val="4472C4" w:themeColor="accent1"/>
-          <w:sz w:val="24"/>
-          <w:szCs w:val="24"/>
-          <w:u w:val="single"/>
-        </w:rPr>
-        <w:t>ressource matériel</w:t>
-      </w:r>
-      <w:proofErr w:type="gramEnd"/>
+        <w:t xml:space="preserve"> ressource matériel</w:t>
+      </w:r>
     </w:p>
     <w:tbl>
       <w:tblPr>
@@ -15372,9 +14539,8 @@
           <w:szCs w:val="24"/>
           <w:u w:val="single"/>
         </w:rPr>
-        <w:t xml:space="preserve"> </w:t>
-      </w:r>
-      <w:proofErr w:type="gramStart"/>
+        <w:t xml:space="preserve"> ressource </w:t>
+      </w:r>
       <w:r>
         <w:rPr>
           <w:rFonts w:ascii="Times New Roman" w:hAnsi="Times New Roman" w:cs="Times New Roman"/>
@@ -15383,19 +14549,8 @@
           <w:szCs w:val="24"/>
           <w:u w:val="single"/>
         </w:rPr>
-        <w:t xml:space="preserve">ressource </w:t>
-      </w:r>
-      <w:r>
-        <w:rPr>
-          <w:rFonts w:ascii="Times New Roman" w:hAnsi="Times New Roman" w:cs="Times New Roman"/>
-          <w:color w:val="4472C4" w:themeColor="accent1"/>
-          <w:sz w:val="24"/>
-          <w:szCs w:val="24"/>
-          <w:u w:val="single"/>
-        </w:rPr>
         <w:t>logiciel</w:t>
       </w:r>
-      <w:proofErr w:type="gramEnd"/>
     </w:p>
     <w:tbl>
       <w:tblPr>
@@ -27591,23 +26746,13 @@
                 <w:szCs w:val="24"/>
               </w:rPr>
             </w:pPr>
-            <w:proofErr w:type="gramStart"/>
-            <w:r>
-              <w:rPr>
-                <w:rFonts w:ascii="Times New Roman" w:hAnsi="Times New Roman" w:cs="Times New Roman"/>
-                <w:sz w:val="24"/>
-                <w:szCs w:val="24"/>
-              </w:rPr>
-              <w:t>intel</w:t>
-            </w:r>
-            <w:proofErr w:type="gramEnd"/>
-            <w:r>
-              <w:rPr>
-                <w:rFonts w:ascii="Times New Roman" w:hAnsi="Times New Roman" w:cs="Times New Roman"/>
-                <w:sz w:val="24"/>
-                <w:szCs w:val="24"/>
-              </w:rPr>
-              <w:t>(R) Core (TM) i5-10210U CPU @ 1.60GHz 2.11 GHz</w:t>
+            <w:r>
+              <w:rPr>
+                <w:rFonts w:ascii="Times New Roman" w:hAnsi="Times New Roman" w:cs="Times New Roman"/>
+                <w:sz w:val="24"/>
+                <w:szCs w:val="24"/>
+              </w:rPr>
+              <w:t>intel(R) Core (TM) i5-10210U CPU @ 1.60GHz 2.11 GHz</w:t>
             </w:r>
           </w:p>
         </w:tc>
@@ -31250,16 +30395,7 @@
                                 <w:color w:val="4472C4" w:themeColor="accent1"/>
                                 <w:u w:val="single"/>
                               </w:rPr>
-                              <w:t xml:space="preserve"> 12</w:t>
-                            </w:r>
-                            <w:proofErr w:type="gramStart"/>
-                            <w:r>
-                              <w:rPr>
-                                <w:rFonts w:ascii="Times New Roman" w:hAnsi="Times New Roman" w:cs="Times New Roman"/>
-                                <w:color w:val="4472C4" w:themeColor="accent1"/>
-                                <w:u w:val="single"/>
-                              </w:rPr>
-                              <w:t> :</w:t>
+                              <w:t xml:space="preserve"> 12 :</w:t>
                             </w:r>
                             <w:r>
                               <w:rPr>
@@ -31269,7 +30405,6 @@
                               </w:rPr>
                               <w:t>Test</w:t>
                             </w:r>
-                            <w:proofErr w:type="gramEnd"/>
                             <w:r>
                               <w:rPr>
                                 <w:rFonts w:ascii="Times New Roman" w:hAnsi="Times New Roman" w:cs="Times New Roman"/>
@@ -31327,16 +30462,7 @@
                           <w:color w:val="4472C4" w:themeColor="accent1"/>
                           <w:u w:val="single"/>
                         </w:rPr>
-                        <w:t xml:space="preserve"> 12</w:t>
-                      </w:r>
-                      <w:proofErr w:type="gramStart"/>
-                      <w:r>
-                        <w:rPr>
-                          <w:rFonts w:ascii="Times New Roman" w:hAnsi="Times New Roman" w:cs="Times New Roman"/>
-                          <w:color w:val="4472C4" w:themeColor="accent1"/>
-                          <w:u w:val="single"/>
-                        </w:rPr>
-                        <w:t> :</w:t>
+                        <w:t xml:space="preserve"> 12 :</w:t>
                       </w:r>
                       <w:r>
                         <w:rPr>
@@ -31346,7 +30472,6 @@
                         </w:rPr>
                         <w:t>Test</w:t>
                       </w:r>
-                      <w:proofErr w:type="gramEnd"/>
                       <w:r>
                         <w:rPr>
                           <w:rFonts w:ascii="Times New Roman" w:hAnsi="Times New Roman" w:cs="Times New Roman"/>
@@ -34377,23 +33502,7 @@
                                 <w:color w:val="4472C4" w:themeColor="accent1"/>
                                 <w:u w:val="single"/>
                               </w:rPr>
-                              <w:t xml:space="preserve"> 1</w:t>
-                            </w:r>
-                            <w:r>
-                              <w:rPr>
-                                <w:rFonts w:ascii="Times New Roman" w:hAnsi="Times New Roman" w:cs="Times New Roman"/>
-                                <w:color w:val="4472C4" w:themeColor="accent1"/>
-                                <w:u w:val="single"/>
-                              </w:rPr>
-                              <w:t>6</w:t>
-                            </w:r>
-                            <w:r>
-                              <w:rPr>
-                                <w:rFonts w:ascii="Times New Roman" w:hAnsi="Times New Roman" w:cs="Times New Roman"/>
-                                <w:color w:val="4472C4" w:themeColor="accent1"/>
-                                <w:u w:val="single"/>
-                              </w:rPr>
-                              <w:t> :</w:t>
+                              <w:t xml:space="preserve"> 16 :</w:t>
                             </w:r>
                             <w:r>
                               <w:rPr>
@@ -34409,23 +33518,7 @@
                                 <w:color w:val="4472C4" w:themeColor="accent1"/>
                                 <w:u w:val="single"/>
                               </w:rPr>
-                              <w:t xml:space="preserve"> de</w:t>
-                            </w:r>
-                            <w:r>
-                              <w:rPr>
-                                <w:rFonts w:ascii="Times New Roman" w:hAnsi="Times New Roman" w:cs="Times New Roman"/>
-                                <w:color w:val="4472C4" w:themeColor="accent1"/>
-                                <w:u w:val="single"/>
-                              </w:rPr>
-                              <w:t xml:space="preserve"> vérification du qrcode</w:t>
-                            </w:r>
-                            <w:r>
-                              <w:rPr>
-                                <w:rFonts w:ascii="Times New Roman" w:hAnsi="Times New Roman" w:cs="Times New Roman"/>
-                                <w:color w:val="4472C4" w:themeColor="accent1"/>
-                                <w:u w:val="single"/>
-                              </w:rPr>
-                              <w:t xml:space="preserve"> </w:t>
+                              <w:t xml:space="preserve"> de vérification du qrcode </w:t>
                             </w:r>
                           </w:p>
                           <w:p/>
@@ -34473,23 +33566,7 @@
                           <w:color w:val="4472C4" w:themeColor="accent1"/>
                           <w:u w:val="single"/>
                         </w:rPr>
-                        <w:t xml:space="preserve"> 1</w:t>
-                      </w:r>
-                      <w:r>
-                        <w:rPr>
-                          <w:rFonts w:ascii="Times New Roman" w:hAnsi="Times New Roman" w:cs="Times New Roman"/>
-                          <w:color w:val="4472C4" w:themeColor="accent1"/>
-                          <w:u w:val="single"/>
-                        </w:rPr>
-                        <w:t>6</w:t>
-                      </w:r>
-                      <w:r>
-                        <w:rPr>
-                          <w:rFonts w:ascii="Times New Roman" w:hAnsi="Times New Roman" w:cs="Times New Roman"/>
-                          <w:color w:val="4472C4" w:themeColor="accent1"/>
-                          <w:u w:val="single"/>
-                        </w:rPr>
-                        <w:t> :</w:t>
+                        <w:t xml:space="preserve"> 16 :</w:t>
                       </w:r>
                       <w:r>
                         <w:rPr>
@@ -34505,23 +33582,7 @@
                           <w:color w:val="4472C4" w:themeColor="accent1"/>
                           <w:u w:val="single"/>
                         </w:rPr>
-                        <w:t xml:space="preserve"> de</w:t>
-                      </w:r>
-                      <w:r>
-                        <w:rPr>
-                          <w:rFonts w:ascii="Times New Roman" w:hAnsi="Times New Roman" w:cs="Times New Roman"/>
-                          <w:color w:val="4472C4" w:themeColor="accent1"/>
-                          <w:u w:val="single"/>
-                        </w:rPr>
-                        <w:t xml:space="preserve"> vérification du qrcode</w:t>
-                      </w:r>
-                      <w:r>
-                        <w:rPr>
-                          <w:rFonts w:ascii="Times New Roman" w:hAnsi="Times New Roman" w:cs="Times New Roman"/>
-                          <w:color w:val="4472C4" w:themeColor="accent1"/>
-                          <w:u w:val="single"/>
-                        </w:rPr>
-                        <w:t xml:space="preserve"> </w:t>
+                        <w:t xml:space="preserve"> de vérification du qrcode </w:t>
                       </w:r>
                     </w:p>
                     <w:p/>
@@ -35788,6 +34849,13 @@
     </w:p>
     <w:sdt>
       <w:sdtPr>
+        <w:rPr>
+          <w:rFonts w:asciiTheme="minorHAnsi" w:eastAsiaTheme="minorHAnsi" w:hAnsiTheme="minorHAnsi" w:cstheme="minorBidi"/>
+          <w:color w:val="auto"/>
+          <w:sz w:val="22"/>
+          <w:szCs w:val="22"/>
+          <w:lang w:eastAsia="en-US"/>
+        </w:rPr>
         <w:id w:val="-940144990"/>
         <w:docPartObj>
           <w:docPartGallery w:val="Table of Contents"/>
@@ -35796,13 +34864,8 @@
       </w:sdtPr>
       <w:sdtEndPr>
         <w:rPr>
-          <w:rFonts w:asciiTheme="minorHAnsi" w:eastAsiaTheme="minorHAnsi" w:hAnsiTheme="minorHAnsi" w:cstheme="minorBidi"/>
           <w:b/>
           <w:bCs/>
-          <w:color w:val="auto"/>
-          <w:sz w:val="22"/>
-          <w:szCs w:val="22"/>
-          <w:lang w:eastAsia="en-US"/>
         </w:rPr>
       </w:sdtEndPr>
       <w:sdtContent>
@@ -37127,21 +36190,7 @@
             <w:rPr>
               <w:rFonts w:ascii="Times New Roman" w:hAnsi="Times New Roman" w:cs="Times New Roman"/>
             </w:rPr>
-            <w:t>CHAPITRE I : PRESENTATION DE L'ENTREPRISE ET DEROULEMENT DU STAGE…</w:t>
-          </w:r>
-          <w:proofErr w:type="gramStart"/>
-          <w:r>
-            <w:rPr>
-              <w:rFonts w:ascii="Times New Roman" w:hAnsi="Times New Roman" w:cs="Times New Roman"/>
-            </w:rPr>
-            <w:t>…….</w:t>
-          </w:r>
-          <w:proofErr w:type="gramEnd"/>
-          <w:r>
-            <w:rPr>
-              <w:rFonts w:ascii="Times New Roman" w:hAnsi="Times New Roman" w:cs="Times New Roman"/>
-            </w:rPr>
-            <w:t xml:space="preserve">.14 </w:t>
+            <w:t xml:space="preserve">CHAPITRE I : PRESENTATION DE L'ENTREPRISE ET DEROULEMENT DU STAGE………..14 </w:t>
           </w:r>
         </w:p>
         <w:p>
@@ -38206,23 +37255,7 @@
               <w:rFonts w:ascii="Times New Roman" w:hAnsi="Times New Roman" w:cs="Times New Roman"/>
               <w:lang w:eastAsia="fr-FR"/>
             </w:rPr>
-            <w:t>CHAPITRE II : CAHIER DE CHARGES ET METHODOLOGIE……………………………</w:t>
-          </w:r>
-          <w:proofErr w:type="gramStart"/>
-          <w:r>
-            <w:rPr>
-              <w:rFonts w:ascii="Times New Roman" w:hAnsi="Times New Roman" w:cs="Times New Roman"/>
-              <w:lang w:eastAsia="fr-FR"/>
-            </w:rPr>
-            <w:t>…….</w:t>
-          </w:r>
-          <w:proofErr w:type="gramEnd"/>
-          <w:r>
-            <w:rPr>
-              <w:rFonts w:ascii="Times New Roman" w:hAnsi="Times New Roman" w:cs="Times New Roman"/>
-              <w:lang w:eastAsia="fr-FR"/>
-            </w:rPr>
-            <w:t>.19</w:t>
+            <w:t>CHAPITRE II : CAHIER DE CHARGES ET METHODOLOGIE…………………………………..19</w:t>
           </w:r>
         </w:p>
         <w:p>
@@ -40811,21 +39844,7 @@
             <w:rPr>
               <w:rFonts w:ascii="Times New Roman" w:hAnsi="Times New Roman" w:cs="Times New Roman"/>
             </w:rPr>
-            <w:t>CHAPITRE IV : REALISATION ET DISCUSSION DE LA SOLUTION……………………</w:t>
-          </w:r>
-          <w:proofErr w:type="gramStart"/>
-          <w:r>
-            <w:rPr>
-              <w:rFonts w:ascii="Times New Roman" w:hAnsi="Times New Roman" w:cs="Times New Roman"/>
-            </w:rPr>
-            <w:t>…….</w:t>
-          </w:r>
-          <w:proofErr w:type="gramEnd"/>
-          <w:r>
-            <w:rPr>
-              <w:rFonts w:ascii="Times New Roman" w:hAnsi="Times New Roman" w:cs="Times New Roman"/>
-            </w:rPr>
-            <w:t>.39</w:t>
+            <w:t>CHAPITRE IV : REALISATION ET DISCUSSION DE LA SOLUTION…………………………..39</w:t>
           </w:r>
         </w:p>
         <w:p>
@@ -42942,7 +41961,7 @@
         <v:path o:extrusionok="f" gradientshapeok="t" o:connecttype="rect"/>
         <o:lock v:ext="edit" aspectratio="t"/>
       </v:shapetype>
-      <v:shape id="_x0000_i1273" type="#_x0000_t75" style="width:11.5pt;height:11.5pt" o:bullet="t">
+      <v:shape id="_x0000_i1031" type="#_x0000_t75" style="width:10.95pt;height:10.95pt" o:bullet="t">
         <v:imagedata r:id="rId1" o:title="msoE02E"/>
       </v:shape>
     </w:pict>

</xml_diff>